<commit_message>
Moved code from ActorInterface to ZombieActor class Plus other minor fixes
</commit_message>
<xml_diff>
--- a/design-docs/FIT2099_Assignment_1_Rationale.docx
+++ b/design-docs/FIT2099_Assignment_1_Rationale.docx
@@ -8,7 +8,7 @@
           <w:b/>
           <w:i/>
           <w:iCs/>
-          <w:color w:val="1F497D" w:themeColor="text2"/>
+          <w:color w:val="4F81BD" w:themeColor="accent1"/>
           <w:sz w:val="24"/>
           <w:szCs w:val="24"/>
         </w:rPr>
@@ -18,7 +18,7 @@
           <w:b/>
           <w:i/>
           <w:iCs/>
-          <w:color w:val="1F497D" w:themeColor="text2"/>
+          <w:color w:val="4F81BD" w:themeColor="accent1"/>
           <w:sz w:val="24"/>
           <w:szCs w:val="24"/>
         </w:rPr>
@@ -29,22 +29,22 @@
           <w:b/>
           <w:i/>
           <w:iCs/>
-          <w:color w:val="1F497D" w:themeColor="text2"/>
+          <w:color w:val="4F81BD" w:themeColor="accent1"/>
           <w:sz w:val="24"/>
           <w:szCs w:val="24"/>
         </w:rPr>
-        <w:t>Dark blue text is the new implementations</w:t>
+        <w:t>Blue</w:t>
       </w:r>
       <w:r>
         <w:rPr>
           <w:b/>
           <w:i/>
           <w:iCs/>
-          <w:color w:val="1F497D" w:themeColor="text2"/>
+          <w:color w:val="4F81BD" w:themeColor="accent1"/>
           <w:sz w:val="24"/>
           <w:szCs w:val="24"/>
         </w:rPr>
-        <w:t>**</w:t>
+        <w:t xml:space="preserve"> text is the new implementations**</w:t>
       </w:r>
     </w:p>
     <w:p>
@@ -77,12 +77,14 @@
       <w:r>
         <w:t xml:space="preserve">Extends the </w:t>
       </w:r>
+      <w:proofErr w:type="spellStart"/>
       <w:r>
         <w:rPr>
           <w:i/>
         </w:rPr>
         <w:t>WeaponItem</w:t>
       </w:r>
+      <w:proofErr w:type="spellEnd"/>
       <w:r>
         <w:t xml:space="preserve"> class. and itself is an abstract class which has Leg and Arm class as subclasses. Each </w:t>
       </w:r>
@@ -143,7 +145,15 @@
         <w:t xml:space="preserve"> When zombies limbs are added to an ArrayList the type of the ArrayList can be limbs instead of Item. Furthermore, since the Limb class is an abstract class i</w:t>
       </w:r>
       <w:r>
-        <w:t xml:space="preserve">t applies the rule of DRY(don’t repeat yourself). Since the player can pick up Limbs and use them as normal clubs, this class extends the weapon item and the subclasses of this class will be considered as weapon items. </w:t>
+        <w:t xml:space="preserve">t applies the rule of </w:t>
+      </w:r>
+      <w:proofErr w:type="gramStart"/>
+      <w:r>
+        <w:t>DRY(</w:t>
+      </w:r>
+      <w:proofErr w:type="gramEnd"/>
+      <w:r>
+        <w:t xml:space="preserve">don’t repeat yourself). Since the player can pick up Limbs and use them as normal clubs, this class extends the weapon item and the subclasses of this class will be considered as weapon items. </w:t>
       </w:r>
     </w:p>
     <w:p/>
@@ -153,22 +163,56 @@
           <w:b/>
         </w:rPr>
       </w:pPr>
+      <w:proofErr w:type="spellStart"/>
       <w:r>
         <w:rPr>
           <w:b/>
         </w:rPr>
         <w:t>AttackAction</w:t>
       </w:r>
-    </w:p>
-    <w:p>
-      <w:r>
-        <w:t>When an Actor object(a</w:t>
-      </w:r>
-      <w:r>
-        <w:t>s a target gets attacked) type is Zombie Object with a possibility of 25% one of the zombies limbs will be dropped. Also, when a target dies using an if statement (instanceof syntax) to get the type of the Actor who died. If the actor is a human it assigns</w:t>
-      </w:r>
-      <w:r>
-        <w:t xml:space="preserve"> the corpse to PortableItem which means after 5 turns, that corpse will rise from the ground as a Zombie object. And if the Zombie object dies, the corpse variable will be assigned as a PortableItemZombie object which means that the zombie is dead till the</w:t>
+      <w:proofErr w:type="spellEnd"/>
+    </w:p>
+    <w:p>
+      <w:r>
+        <w:t xml:space="preserve">When an Actor </w:t>
+      </w:r>
+      <w:proofErr w:type="gramStart"/>
+      <w:r>
+        <w:t>object(</w:t>
+      </w:r>
+      <w:proofErr w:type="gramEnd"/>
+      <w:r>
+        <w:t>a</w:t>
+      </w:r>
+      <w:r>
+        <w:t>s a target gets attacked) type is Zombie Object with a possibility of 25% one of the zombies limbs will be dropped. Also, when a target dies using an if statement (</w:t>
+      </w:r>
+      <w:proofErr w:type="spellStart"/>
+      <w:r>
+        <w:t>instanceof</w:t>
+      </w:r>
+      <w:proofErr w:type="spellEnd"/>
+      <w:r>
+        <w:t xml:space="preserve"> syntax) to get the type of the Actor who died. If the actor is a human it assigns</w:t>
+      </w:r>
+      <w:r>
+        <w:t xml:space="preserve"> the corpse to </w:t>
+      </w:r>
+      <w:proofErr w:type="spellStart"/>
+      <w:r>
+        <w:t>PortableItem</w:t>
+      </w:r>
+      <w:proofErr w:type="spellEnd"/>
+      <w:r>
+        <w:t xml:space="preserve"> which means after 5 turns, that corpse will rise from the ground as a Zombie object. And if the Zombie object dies, the corpse variable will be assigned as a </w:t>
+      </w:r>
+      <w:proofErr w:type="spellStart"/>
+      <w:r>
+        <w:t>PortableItemZombie</w:t>
+      </w:r>
+      <w:proofErr w:type="spellEnd"/>
+      <w:r>
+        <w:t xml:space="preserve"> object which means that the zombie is dead till the</w:t>
       </w:r>
       <w:r>
         <w:t xml:space="preserve"> end of the game. Furthermore, in this class another if statement is used when the zombie attack is successful and if the zombie object uses a bite attack, the zombie object will be healed for 5 hit points.</w:t>
@@ -185,7 +229,23 @@
         <w:t xml:space="preserve">: This class is modified because it is </w:t>
       </w:r>
       <w:r>
-        <w:t>the only class which shows the changes where an actor attacks another actor. And it can be modified to create changes in the GameMap where an actor dies.(rise of dead humans from the ground and change that type to zombies.)</w:t>
+        <w:t xml:space="preserve">the only class which shows the changes where an actor attacks another actor. And it can be modified to create changes in the </w:t>
+      </w:r>
+      <w:proofErr w:type="spellStart"/>
+      <w:r>
+        <w:t>GameMap</w:t>
+      </w:r>
+      <w:proofErr w:type="spellEnd"/>
+      <w:r>
+        <w:t xml:space="preserve"> where an actor </w:t>
+      </w:r>
+      <w:proofErr w:type="gramStart"/>
+      <w:r>
+        <w:t>dies.(</w:t>
+      </w:r>
+      <w:proofErr w:type="gramEnd"/>
+      <w:r>
+        <w:t>rise of dead humans from the ground and change that type to zombies.)</w:t>
       </w:r>
     </w:p>
     <w:p>
@@ -216,10 +276,23 @@
         </w:numPr>
       </w:pPr>
       <w:r>
-        <w:t>In the getIntrinsicWeap</w:t>
-      </w:r>
-      <w:r>
-        <w:t xml:space="preserve">on() method, bite attack has been added with a probability of 50%. For better implementation, since if a zombie loses its arm the chance of punching will be ⅓ and chance of biting will be ⅔, therefore the probability changes and because of that, the value </w:t>
+        <w:t xml:space="preserve">In the </w:t>
+      </w:r>
+      <w:proofErr w:type="spellStart"/>
+      <w:proofErr w:type="gramStart"/>
+      <w:r>
+        <w:t>getIntrinsicWeap</w:t>
+      </w:r>
+      <w:r>
+        <w:t>on</w:t>
+      </w:r>
+      <w:proofErr w:type="spellEnd"/>
+      <w:r>
+        <w:t>(</w:t>
+      </w:r>
+      <w:proofErr w:type="gramEnd"/>
+      <w:r>
+        <w:t xml:space="preserve">) method, bite attack has been added with a probability of 50%. For better implementation, since if a zombie loses its arm the chance of punching will be ⅓ and chance of biting will be ⅔, therefore the probability changes and because of that, the value </w:t>
       </w:r>
       <w:r>
         <w:t>of probability for punching will be assigned to a variable which makes it easier for us to change that value.</w:t>
@@ -236,7 +309,20 @@
         <w:t>When a player attacks a zombie by a chance of 25% a limb of a zombie drops, with respect to that limb the zombie behaviour changes which they oper</w:t>
       </w:r>
       <w:r>
-        <w:t xml:space="preserve">ate in each turn. For instance, if a leg drops, the speed halves. Or if two legs drop the zombie cannot move. For implementing these scenarios, if/elif statements can be used to state what change in behaviour can happen to the zombie (inside of playTurn() </w:t>
+        <w:t xml:space="preserve">ate in each turn. For instance, if a leg drops, the speed halves. Or if two legs drop the zombie cannot move. For implementing these scenarios, if/elif statements can be used to state what change in behaviour can happen to the zombie (inside of </w:t>
+      </w:r>
+      <w:proofErr w:type="spellStart"/>
+      <w:proofErr w:type="gramStart"/>
+      <w:r>
+        <w:t>playTurn</w:t>
+      </w:r>
+      <w:proofErr w:type="spellEnd"/>
+      <w:r>
+        <w:t>(</w:t>
+      </w:r>
+      <w:proofErr w:type="gramEnd"/>
+      <w:r>
+        <w:t xml:space="preserve">) </w:t>
       </w:r>
       <w:r>
         <w:t xml:space="preserve">method in zombie class). </w:t>
@@ -266,20 +352,57 @@
           <w:b/>
         </w:rPr>
       </w:pPr>
+      <w:proofErr w:type="spellStart"/>
       <w:r>
         <w:rPr>
           <w:b/>
         </w:rPr>
         <w:lastRenderedPageBreak/>
-        <w:t>PickUpBehaviour:</w:t>
-      </w:r>
-    </w:p>
-    <w:p>
-      <w:r>
-        <w:t>This class is using the PickUpItemAction object to let zombies pick up an item that is in their current location. Since they use behaviour in their playTurn() method, this behavi</w:t>
-      </w:r>
-      <w:r>
-        <w:t>our will be added as the first behaviour object to Zombie’s behaviour array. Because in playTurn() one of the behaviour’s actions will be executed, it's more interesting for the zombie to pick</w:t>
+        <w:t>PickUpBehaviour</w:t>
+      </w:r>
+      <w:proofErr w:type="spellEnd"/>
+      <w:r>
+        <w:rPr>
+          <w:b/>
+        </w:rPr>
+        <w:t>:</w:t>
+      </w:r>
+    </w:p>
+    <w:p>
+      <w:r>
+        <w:t xml:space="preserve">This class is using the </w:t>
+      </w:r>
+      <w:proofErr w:type="spellStart"/>
+      <w:r>
+        <w:t>PickUpItemAction</w:t>
+      </w:r>
+      <w:proofErr w:type="spellEnd"/>
+      <w:r>
+        <w:t xml:space="preserve"> object to let zombies pick up an item that is in their current location. Since they use behaviour in their </w:t>
+      </w:r>
+      <w:proofErr w:type="spellStart"/>
+      <w:proofErr w:type="gramStart"/>
+      <w:r>
+        <w:t>playTurn</w:t>
+      </w:r>
+      <w:proofErr w:type="spellEnd"/>
+      <w:r>
+        <w:t>(</w:t>
+      </w:r>
+      <w:proofErr w:type="gramEnd"/>
+      <w:r>
+        <w:t>) method, this behavi</w:t>
+      </w:r>
+      <w:r>
+        <w:t xml:space="preserve">our will be added as the first behaviour object to Zombie’s behaviour array. Because in </w:t>
+      </w:r>
+      <w:proofErr w:type="spellStart"/>
+      <w:r>
+        <w:t>playTurn</w:t>
+      </w:r>
+      <w:proofErr w:type="spellEnd"/>
+      <w:r>
+        <w:t>() one of the behaviour’s actions will be executed, it's more interesting for the zombie to pick</w:t>
       </w:r>
       <w:r>
         <w:rPr>
@@ -340,13 +463,45 @@
         </w:rPr>
       </w:pPr>
       <w:r>
-        <w:t>It is a class that extends the Limb class which means Leg object itself is considered as a WeaponItem since Limb has extended WeaponItem. (Limb class’ subclass) which represent the Leg</w:t>
-      </w:r>
-      <w:r>
-        <w:t xml:space="preserve"> of a zombie object which they can be dropped if zombie objects get attacked (with the possibility of 25%) also, this class has one allowable action which is CraftAction() which means if a player is in Leg location or if player has picked up the Leg, the p</w:t>
-      </w:r>
-      <w:r>
-        <w:t>layer can use the Leg as a Mace() which itself is a weaponItem. and it has more damage than normal Limb object and Club weapon.</w:t>
+        <w:t xml:space="preserve">It is a class that extends the Limb class which means Leg object itself is considered as a </w:t>
+      </w:r>
+      <w:proofErr w:type="spellStart"/>
+      <w:r>
+        <w:t>WeaponItem</w:t>
+      </w:r>
+      <w:proofErr w:type="spellEnd"/>
+      <w:r>
+        <w:t xml:space="preserve"> since Limb has extended </w:t>
+      </w:r>
+      <w:proofErr w:type="spellStart"/>
+      <w:r>
+        <w:t>WeaponItem</w:t>
+      </w:r>
+      <w:proofErr w:type="spellEnd"/>
+      <w:r>
+        <w:t>. (Limb class’ subclass) which represent the Leg</w:t>
+      </w:r>
+      <w:r>
+        <w:t xml:space="preserve"> of a zombie object which they can be dropped if zombie objects get attacked (with the possibility of 25%) also, this class has one allowable action which is </w:t>
+      </w:r>
+      <w:proofErr w:type="spellStart"/>
+      <w:r>
+        <w:t>CraftAction</w:t>
+      </w:r>
+      <w:proofErr w:type="spellEnd"/>
+      <w:r>
+        <w:t>() which means if a player is in Leg location or if player has picked up the Leg, the p</w:t>
+      </w:r>
+      <w:r>
+        <w:t xml:space="preserve">layer can use the Leg as a Mace() which itself is a </w:t>
+      </w:r>
+      <w:proofErr w:type="spellStart"/>
+      <w:r>
+        <w:t>weaponItem</w:t>
+      </w:r>
+      <w:proofErr w:type="spellEnd"/>
+      <w:r>
+        <w:t>. and it has more damage than normal Limb object and Club weapon.</w:t>
       </w:r>
     </w:p>
     <w:p>
@@ -362,7 +517,15 @@
         <w:t xml:space="preserve">Advantage1: </w:t>
       </w:r>
       <w:r>
-        <w:t xml:space="preserve">Arms and Legs got separate classes since they used as different weapons when a player craft them (Leg is crafted to </w:t>
+        <w:t xml:space="preserve">Arms and Legs got separate classes since they used as different weapons when a player </w:t>
+      </w:r>
+      <w:proofErr w:type="gramStart"/>
+      <w:r>
+        <w:t>craft</w:t>
+      </w:r>
+      <w:proofErr w:type="gramEnd"/>
+      <w:r>
+        <w:t xml:space="preserve"> them (Leg is crafted to </w:t>
       </w:r>
       <w:r>
         <w:t>the Mace and Arm is crafted to the Club)</w:t>
@@ -376,11 +539,19 @@
       </w:pPr>
     </w:p>
     <w:p>
-      <w:r>
-        <w:rPr>
-          <w:b/>
-        </w:rPr>
-        <w:t xml:space="preserve">EscapeBehaviour: </w:t>
+      <w:proofErr w:type="spellStart"/>
+      <w:r>
+        <w:rPr>
+          <w:b/>
+        </w:rPr>
+        <w:t>EscapeBehaviour</w:t>
+      </w:r>
+      <w:proofErr w:type="spellEnd"/>
+      <w:r>
+        <w:rPr>
+          <w:b/>
+        </w:rPr>
+        <w:t xml:space="preserve">: </w:t>
       </w:r>
       <w:r>
         <w:rPr>
@@ -389,13 +560,45 @@
         <w:br/>
       </w:r>
       <w:r>
-        <w:t xml:space="preserve">This behavior should be added to the Human behaviour list. This behaviour contains a range attribute. The getAction() method of this class will get all of the exit direction from Exit class for a </w:t>
+        <w:t xml:space="preserve">This </w:t>
+      </w:r>
+      <w:proofErr w:type="spellStart"/>
+      <w:r>
+        <w:t>behavior</w:t>
+      </w:r>
+      <w:proofErr w:type="spellEnd"/>
+      <w:r>
+        <w:t xml:space="preserve"> should be added to the Human behaviour list. This behaviour contains a range attribute. The </w:t>
+      </w:r>
+      <w:proofErr w:type="spellStart"/>
+      <w:r>
+        <w:t>getAction</w:t>
+      </w:r>
+      <w:proofErr w:type="spellEnd"/>
+      <w:r>
+        <w:t xml:space="preserve">() method of this class will get all of the exit direction from Exit class for a </w:t>
       </w:r>
       <w:r>
         <w:t>Human which from human location till the range (range attribute) does not contains a zombie and when these exit direction where collected these directions will be shuffled and it returns the move action  of the location from the first direction which was c</w:t>
       </w:r>
       <w:r>
-        <w:t>ollected before. The implementation is quite similar to the HuntBehaviour class though in this case the Human should find a way which does not contain zombies in some certain range.</w:t>
+        <w:t xml:space="preserve">ollected before. The implementation is quite </w:t>
+      </w:r>
+      <w:proofErr w:type="gramStart"/>
+      <w:r>
+        <w:t>similar to</w:t>
+      </w:r>
+      <w:proofErr w:type="gramEnd"/>
+      <w:r>
+        <w:t xml:space="preserve"> the </w:t>
+      </w:r>
+      <w:proofErr w:type="spellStart"/>
+      <w:r>
+        <w:t>HuntBehaviour</w:t>
+      </w:r>
+      <w:proofErr w:type="spellEnd"/>
+      <w:r>
+        <w:t xml:space="preserve"> class though in this case the Human should find a way which does not contain zombies in some certain range.</w:t>
       </w:r>
     </w:p>
     <w:p>
@@ -425,10 +628,34 @@
         </w:rPr>
       </w:pPr>
       <w:r>
-        <w:t>It is a class that extends the Limb class which means the Arm object itself is considered as a WeaponItem since Limb has extended WeaponItem. (Limb class’ subclass) it represents the Arm of a zombie object which they can be dropped if zombie objects get at</w:t>
-      </w:r>
-      <w:r>
-        <w:t>tacked (with the possibility of 25%) also, this class has one allowable action which is CraftAction() which means if a player is in Arm location or if player has picked up the Arm, the player can use the Leg as a Club() which itself is a weapon Item. it ha</w:t>
+        <w:t xml:space="preserve">It is a class that extends the Limb class which means the Arm object itself is considered as a </w:t>
+      </w:r>
+      <w:proofErr w:type="spellStart"/>
+      <w:r>
+        <w:t>WeaponItem</w:t>
+      </w:r>
+      <w:proofErr w:type="spellEnd"/>
+      <w:r>
+        <w:t xml:space="preserve"> since Limb has extended </w:t>
+      </w:r>
+      <w:proofErr w:type="spellStart"/>
+      <w:r>
+        <w:t>WeaponItem</w:t>
+      </w:r>
+      <w:proofErr w:type="spellEnd"/>
+      <w:r>
+        <w:t>. (Limb class’ subclass) it represents the Arm of a zombie object which they can be dropped if zombie objects get at</w:t>
+      </w:r>
+      <w:r>
+        <w:t xml:space="preserve">tacked (with the possibility of 25%) also, this class has one allowable action which is </w:t>
+      </w:r>
+      <w:proofErr w:type="spellStart"/>
+      <w:r>
+        <w:t>CraftAction</w:t>
+      </w:r>
+      <w:proofErr w:type="spellEnd"/>
+      <w:r>
+        <w:t>() which means if a player is in Arm location or if player has picked up the Arm, the player can use the Leg as a Club() which itself is a weapon Item. it ha</w:t>
       </w:r>
       <w:r>
         <w:t>s more damage than the simple Leg and Arm which is used as Weapons.</w:t>
@@ -470,7 +697,15 @@
         <w:t>This class ha</w:t>
       </w:r>
       <w:r>
-        <w:t>s extended WeaponItem which has the same type of the Arm which the player might have in its inventory.</w:t>
+        <w:t xml:space="preserve">s extended </w:t>
+      </w:r>
+      <w:proofErr w:type="spellStart"/>
+      <w:r>
+        <w:t>WeaponItem</w:t>
+      </w:r>
+      <w:proofErr w:type="spellEnd"/>
+      <w:r>
+        <w:t xml:space="preserve"> which has the same type of the Arm which the player might have in its inventory.</w:t>
       </w:r>
     </w:p>
     <w:p>
@@ -504,7 +739,15 @@
         <w:t>T</w:t>
       </w:r>
       <w:r>
-        <w:t>his class has extended WeaponItem which has the same type of the Leg object which the player might have in its inventory.</w:t>
+        <w:t xml:space="preserve">his class has extended </w:t>
+      </w:r>
+      <w:proofErr w:type="spellStart"/>
+      <w:r>
+        <w:t>WeaponItem</w:t>
+      </w:r>
+      <w:proofErr w:type="spellEnd"/>
+      <w:r>
+        <w:t xml:space="preserve"> which has the same type of the Leg object which the player might have in its inventory.</w:t>
       </w:r>
     </w:p>
     <w:p>
@@ -533,16 +776,29 @@
           <w:b/>
         </w:rPr>
       </w:pPr>
-      <w:r>
-        <w:rPr>
-          <w:b/>
-        </w:rPr>
-        <w:t>CraftAction:</w:t>
-      </w:r>
-    </w:p>
-    <w:p>
-      <w:r>
-        <w:t>CraftAction is a subclass of Action class which shows that if a player has Leg in its inventory, the Leg can be crafted as a Mace weapon and if the player has Arm in its inventory, that Arm can be crafted and used as a Club.</w:t>
+      <w:proofErr w:type="spellStart"/>
+      <w:r>
+        <w:rPr>
+          <w:b/>
+        </w:rPr>
+        <w:t>CraftAction</w:t>
+      </w:r>
+      <w:proofErr w:type="spellEnd"/>
+      <w:r>
+        <w:rPr>
+          <w:b/>
+        </w:rPr>
+        <w:t>:</w:t>
+      </w:r>
+    </w:p>
+    <w:p>
+      <w:proofErr w:type="spellStart"/>
+      <w:r>
+        <w:t>CraftAction</w:t>
+      </w:r>
+      <w:proofErr w:type="spellEnd"/>
+      <w:r>
+        <w:t xml:space="preserve"> is a subclass of Action class which shows that if a player has Leg in its inventory, the Leg can be crafted as a Mace weapon and if the player has Arm in its inventory, that Arm can be crafted and used as a Club.</w:t>
       </w:r>
     </w:p>
     <w:p>
@@ -558,10 +814,34 @@
         <w:t>Advantage1:</w:t>
       </w:r>
       <w:r>
-        <w:t xml:space="preserve"> Instead of creating two CraftAction one for Leg and one for Arm, t</w:t>
-      </w:r>
-      <w:r>
-        <w:t>he craft action has two if statements which decide which Limbs are crafted to which weapon(mace or club). CraftAction is an action that has been appended to the Leg and Arm actions list. Which means if a player has Leg and Arm in their inventory the option</w:t>
+        <w:t xml:space="preserve"> Instead of creating two </w:t>
+      </w:r>
+      <w:proofErr w:type="spellStart"/>
+      <w:r>
+        <w:t>CraftAction</w:t>
+      </w:r>
+      <w:proofErr w:type="spellEnd"/>
+      <w:r>
+        <w:t xml:space="preserve"> one for Leg and one for Arm, t</w:t>
+      </w:r>
+      <w:r>
+        <w:t xml:space="preserve">he craft action has two if statements which decide which Limbs are crafted to which </w:t>
+      </w:r>
+      <w:proofErr w:type="gramStart"/>
+      <w:r>
+        <w:t>weapon(</w:t>
+      </w:r>
+      <w:proofErr w:type="gramEnd"/>
+      <w:r>
+        <w:t xml:space="preserve">mace or club). </w:t>
+      </w:r>
+      <w:proofErr w:type="spellStart"/>
+      <w:r>
+        <w:t>CraftAction</w:t>
+      </w:r>
+      <w:proofErr w:type="spellEnd"/>
+      <w:r>
+        <w:t xml:space="preserve"> is an action that has been appended to the Leg and Arm actions list. Which means if a player has Leg and Arm in their inventory the option</w:t>
       </w:r>
       <w:r>
         <w:t xml:space="preserve"> in the menu will be written that the player can craft Leg/Arm weapon to Mace/Club.</w:t>
@@ -575,7 +855,23 @@
         <w:t xml:space="preserve">Advantage2: </w:t>
       </w:r>
       <w:r>
-        <w:t>In leg and Arm Item CraftAction objects have been added to their allowableAction field which means when the player picks up legs/arms the option will be added t</w:t>
+        <w:t xml:space="preserve">In leg and Arm Item </w:t>
+      </w:r>
+      <w:proofErr w:type="spellStart"/>
+      <w:r>
+        <w:t>CraftAction</w:t>
+      </w:r>
+      <w:proofErr w:type="spellEnd"/>
+      <w:r>
+        <w:t xml:space="preserve"> objects have been added to their </w:t>
+      </w:r>
+      <w:proofErr w:type="spellStart"/>
+      <w:r>
+        <w:t>allowableAction</w:t>
+      </w:r>
+      <w:proofErr w:type="spellEnd"/>
+      <w:r>
+        <w:t xml:space="preserve"> field which means when the player picks up legs/arms the option will be added t</w:t>
       </w:r>
       <w:r>
         <w:t>o the player's menu that they can craft them afterwards.</w:t>
@@ -607,12 +903,14 @@
           <w:b/>
         </w:rPr>
       </w:pPr>
+      <w:proofErr w:type="spellStart"/>
       <w:r>
         <w:rPr>
           <w:b/>
         </w:rPr>
         <w:t>PortableItem</w:t>
       </w:r>
+      <w:proofErr w:type="spellEnd"/>
     </w:p>
     <w:p>
       <w:r>
@@ -641,22 +939,39 @@
         <w:t xml:space="preserve">Disadvantages: </w:t>
       </w:r>
       <w:r>
-        <w:t>For improvement PortableItem and PortableItemZombie can be written in one class and the if condition for human death and zombie death can be justified by if statements.</w:t>
-      </w:r>
-    </w:p>
-    <w:p>
-      <w:pPr>
-        <w:rPr>
-          <w:b/>
-        </w:rPr>
-      </w:pPr>
-    </w:p>
-    <w:p>
-      <w:pPr>
-        <w:rPr>
-          <w:b/>
-        </w:rPr>
-      </w:pPr>
+        <w:t xml:space="preserve">For improvement </w:t>
+      </w:r>
+      <w:proofErr w:type="spellStart"/>
+      <w:r>
+        <w:t>PortableItem</w:t>
+      </w:r>
+      <w:proofErr w:type="spellEnd"/>
+      <w:r>
+        <w:t xml:space="preserve"> and </w:t>
+      </w:r>
+      <w:proofErr w:type="spellStart"/>
+      <w:r>
+        <w:t>PortableItemZombie</w:t>
+      </w:r>
+      <w:proofErr w:type="spellEnd"/>
+      <w:r>
+        <w:t xml:space="preserve"> can be written in one class and the if condition for human death and zombie death can be justified by if statements.</w:t>
+      </w:r>
+    </w:p>
+    <w:p>
+      <w:pPr>
+        <w:rPr>
+          <w:b/>
+        </w:rPr>
+      </w:pPr>
+    </w:p>
+    <w:p>
+      <w:pPr>
+        <w:rPr>
+          <w:b/>
+        </w:rPr>
+      </w:pPr>
+      <w:proofErr w:type="spellStart"/>
       <w:r>
         <w:rPr>
           <w:b/>
@@ -669,6 +984,7 @@
         </w:rPr>
         <w:t>ortableItemZombie</w:t>
       </w:r>
+      <w:proofErr w:type="spellEnd"/>
     </w:p>
     <w:p>
       <w:r>
@@ -680,7 +996,15 @@
         <w:t>When the zombie Object dies, till the end of the game, the dead zombie will remain dead which means this class does not implement the Override method</w:t>
       </w:r>
       <w:r>
-        <w:t xml:space="preserve"> of tick().</w:t>
+        <w:t xml:space="preserve"> of </w:t>
+      </w:r>
+      <w:proofErr w:type="gramStart"/>
+      <w:r>
+        <w:t>tick(</w:t>
+      </w:r>
+      <w:proofErr w:type="gramEnd"/>
+      <w:r>
+        <w:t>).</w:t>
       </w:r>
     </w:p>
     <w:p/>
@@ -738,12 +1062,14 @@
       <w:r>
         <w:t xml:space="preserve"> objects have a </w:t>
       </w:r>
+      <w:proofErr w:type="spellStart"/>
       <w:r>
         <w:rPr>
           <w:i/>
         </w:rPr>
         <w:t>HarvestBehaviour</w:t>
       </w:r>
+      <w:proofErr w:type="spellEnd"/>
       <w:r>
         <w:t xml:space="preserve"> object that allows the </w:t>
       </w:r>
@@ -756,12 +1082,14 @@
       <w:r>
         <w:t xml:space="preserve">to perform the </w:t>
       </w:r>
+      <w:proofErr w:type="spellStart"/>
       <w:r>
         <w:rPr>
           <w:i/>
         </w:rPr>
         <w:t>HarvestAction</w:t>
       </w:r>
+      <w:proofErr w:type="spellEnd"/>
       <w:r>
         <w:t>.</w:t>
       </w:r>
@@ -808,12 +1136,14 @@
           <w:b/>
         </w:rPr>
       </w:pPr>
+      <w:proofErr w:type="spellStart"/>
       <w:r>
         <w:rPr>
           <w:b/>
         </w:rPr>
         <w:t>HarvestBehaviour</w:t>
       </w:r>
+      <w:proofErr w:type="spellEnd"/>
     </w:p>
     <w:p>
       <w:r>
@@ -855,6 +1185,7 @@
       <w:r>
         <w:t xml:space="preserve">) have a </w:t>
       </w:r>
+      <w:proofErr w:type="spellStart"/>
       <w:r>
         <w:rPr>
           <w:i/>
@@ -865,7 +1196,14 @@
         <w:rPr>
           <w:i/>
         </w:rPr>
-        <w:t xml:space="preserve">tBehaviour </w:t>
+        <w:t>tBehaviour</w:t>
+      </w:r>
+      <w:proofErr w:type="spellEnd"/>
+      <w:r>
+        <w:rPr>
+          <w:i/>
+        </w:rPr>
+        <w:t xml:space="preserve"> </w:t>
       </w:r>
       <w:r>
         <w:t>object.</w:t>
@@ -878,12 +1216,14 @@
           <w:b/>
         </w:rPr>
       </w:pPr>
+      <w:proofErr w:type="spellStart"/>
       <w:r>
         <w:rPr>
           <w:b/>
         </w:rPr>
         <w:t>HarvestAction</w:t>
       </w:r>
+      <w:proofErr w:type="spellEnd"/>
     </w:p>
     <w:p>
       <w:r>
@@ -899,11 +1239,19 @@
       <w:r>
         <w:t xml:space="preserve">class. </w:t>
       </w:r>
-      <w:r>
-        <w:rPr>
-          <w:i/>
-        </w:rPr>
-        <w:t xml:space="preserve">HarvestAction </w:t>
+      <w:proofErr w:type="spellStart"/>
+      <w:r>
+        <w:rPr>
+          <w:i/>
+        </w:rPr>
+        <w:t>HarvestAction</w:t>
+      </w:r>
+      <w:proofErr w:type="spellEnd"/>
+      <w:r>
+        <w:rPr>
+          <w:i/>
+        </w:rPr>
+        <w:t xml:space="preserve"> </w:t>
       </w:r>
       <w:r>
         <w:t xml:space="preserve">allows a </w:t>
@@ -967,12 +1315,14 @@
       <w:r>
         <w:t xml:space="preserve">When the </w:t>
       </w:r>
+      <w:proofErr w:type="spellStart"/>
       <w:r>
         <w:rPr>
           <w:i/>
         </w:rPr>
         <w:t>HarvestAction</w:t>
       </w:r>
+      <w:proofErr w:type="spellEnd"/>
       <w:r>
         <w:t xml:space="preserve"> object is added into </w:t>
       </w:r>
@@ -985,11 +1335,19 @@
       <w:r>
         <w:t xml:space="preserve">’s </w:t>
       </w:r>
-      <w:r>
-        <w:rPr>
-          <w:i/>
-        </w:rPr>
-        <w:t xml:space="preserve">allowableAction </w:t>
+      <w:proofErr w:type="spellStart"/>
+      <w:r>
+        <w:rPr>
+          <w:i/>
+        </w:rPr>
+        <w:t>allowableAction</w:t>
+      </w:r>
+      <w:proofErr w:type="spellEnd"/>
+      <w:r>
+        <w:rPr>
+          <w:i/>
+        </w:rPr>
+        <w:t xml:space="preserve"> </w:t>
       </w:r>
       <w:r>
         <w:t xml:space="preserve">field, the option for the </w:t>
@@ -1019,27 +1377,29 @@
         <w:rPr>
           <w:b/>
           <w:bCs/>
-          <w:color w:val="1F497D" w:themeColor="text2"/>
-        </w:rPr>
-      </w:pPr>
+          <w:color w:val="4F81BD" w:themeColor="accent1"/>
+        </w:rPr>
+      </w:pPr>
+      <w:proofErr w:type="spellStart"/>
       <w:r>
         <w:rPr>
           <w:b/>
           <w:bCs/>
-          <w:color w:val="1F497D" w:themeColor="text2"/>
+          <w:color w:val="4F81BD" w:themeColor="accent1"/>
         </w:rPr>
         <w:t>HarvestAction</w:t>
       </w:r>
-    </w:p>
-    <w:p>
-      <w:pPr>
-        <w:rPr>
-          <w:color w:val="1F497D" w:themeColor="text2"/>
-        </w:rPr>
-      </w:pPr>
-      <w:r>
-        <w:rPr>
-          <w:color w:val="1F497D" w:themeColor="text2"/>
+      <w:proofErr w:type="spellEnd"/>
+    </w:p>
+    <w:p>
+      <w:pPr>
+        <w:rPr>
+          <w:color w:val="4F81BD" w:themeColor="accent1"/>
+        </w:rPr>
+      </w:pPr>
+      <w:r>
+        <w:rPr>
+          <w:color w:val="4F81BD" w:themeColor="accent1"/>
         </w:rPr>
         <w:t xml:space="preserve">It is no longer added into the </w:t>
       </w:r>
@@ -1047,35 +1407,39 @@
         <w:rPr>
           <w:i/>
           <w:iCs/>
-          <w:color w:val="1F497D" w:themeColor="text2"/>
+          <w:color w:val="4F81BD" w:themeColor="accent1"/>
         </w:rPr>
         <w:t>Food</w:t>
       </w:r>
       <w:r>
         <w:rPr>
-          <w:color w:val="1F497D" w:themeColor="text2"/>
+          <w:color w:val="4F81BD" w:themeColor="accent1"/>
         </w:rPr>
         <w:t xml:space="preserve">’s </w:t>
       </w:r>
+      <w:proofErr w:type="spellStart"/>
       <w:r>
         <w:rPr>
           <w:i/>
           <w:iCs/>
-          <w:color w:val="1F497D" w:themeColor="text2"/>
+          <w:color w:val="4F81BD" w:themeColor="accent1"/>
         </w:rPr>
         <w:t>allowableAction</w:t>
       </w:r>
-      <w:r>
-        <w:rPr>
-          <w:color w:val="1F497D" w:themeColor="text2"/>
+      <w:proofErr w:type="spellEnd"/>
+      <w:r>
+        <w:rPr>
+          <w:color w:val="4F81BD" w:themeColor="accent1"/>
         </w:rPr>
         <w:t xml:space="preserve"> field. It is now created in </w:t>
       </w:r>
+      <w:proofErr w:type="spellStart"/>
+      <w:proofErr w:type="gramStart"/>
       <w:r>
         <w:rPr>
           <w:i/>
           <w:iCs/>
-          <w:color w:val="1F497D" w:themeColor="text2"/>
+          <w:color w:val="4F81BD" w:themeColor="accent1"/>
         </w:rPr>
         <w:t>add</w:t>
       </w:r>
@@ -1083,7 +1447,7 @@
         <w:rPr>
           <w:i/>
           <w:iCs/>
-          <w:color w:val="1F497D" w:themeColor="text2"/>
+          <w:color w:val="4F81BD" w:themeColor="accent1"/>
         </w:rPr>
         <w:t>Harvest</w:t>
       </w:r>
@@ -1091,51 +1455,99 @@
         <w:rPr>
           <w:i/>
           <w:iCs/>
-          <w:color w:val="1F497D" w:themeColor="text2"/>
-        </w:rPr>
-        <w:t>Action(Actions actions, Actor actor</w:t>
-      </w:r>
+          <w:color w:val="4F81BD" w:themeColor="accent1"/>
+        </w:rPr>
+        <w:t>Action</w:t>
+      </w:r>
+      <w:proofErr w:type="spellEnd"/>
       <w:r>
         <w:rPr>
           <w:i/>
           <w:iCs/>
-          <w:color w:val="1F497D" w:themeColor="text2"/>
-        </w:rPr>
-        <w:t>, GameMap map</w:t>
-      </w:r>
+          <w:color w:val="4F81BD" w:themeColor="accent1"/>
+        </w:rPr>
+        <w:t>(</w:t>
+      </w:r>
+      <w:proofErr w:type="gramEnd"/>
       <w:r>
         <w:rPr>
           <w:i/>
           <w:iCs/>
-          <w:color w:val="1F497D" w:themeColor="text2"/>
+          <w:color w:val="4F81BD" w:themeColor="accent1"/>
+        </w:rPr>
+        <w:t xml:space="preserve">Actions actions, Actor </w:t>
+      </w:r>
+      <w:proofErr w:type="spellStart"/>
+      <w:r>
+        <w:rPr>
+          <w:i/>
+          <w:iCs/>
+          <w:color w:val="4F81BD" w:themeColor="accent1"/>
+        </w:rPr>
+        <w:t>actor</w:t>
+      </w:r>
+      <w:proofErr w:type="spellEnd"/>
+      <w:r>
+        <w:rPr>
+          <w:i/>
+          <w:iCs/>
+          <w:color w:val="4F81BD" w:themeColor="accent1"/>
+        </w:rPr>
+        <w:t xml:space="preserve">, </w:t>
+      </w:r>
+      <w:proofErr w:type="spellStart"/>
+      <w:r>
+        <w:rPr>
+          <w:i/>
+          <w:iCs/>
+          <w:color w:val="4F81BD" w:themeColor="accent1"/>
+        </w:rPr>
+        <w:t>GameMap</w:t>
+      </w:r>
+      <w:proofErr w:type="spellEnd"/>
+      <w:r>
+        <w:rPr>
+          <w:i/>
+          <w:iCs/>
+          <w:color w:val="4F81BD" w:themeColor="accent1"/>
+        </w:rPr>
+        <w:t xml:space="preserve"> map</w:t>
+      </w:r>
+      <w:r>
+        <w:rPr>
+          <w:i/>
+          <w:iCs/>
+          <w:color w:val="4F81BD" w:themeColor="accent1"/>
         </w:rPr>
         <w:t xml:space="preserve">) </w:t>
       </w:r>
       <w:r>
         <w:rPr>
-          <w:color w:val="1F497D" w:themeColor="text2"/>
+          <w:color w:val="4F81BD" w:themeColor="accent1"/>
         </w:rPr>
         <w:t xml:space="preserve">method in </w:t>
       </w:r>
+      <w:proofErr w:type="spellStart"/>
       <w:r>
         <w:rPr>
           <w:i/>
           <w:iCs/>
-          <w:color w:val="1F497D" w:themeColor="text2"/>
+          <w:color w:val="4F81BD" w:themeColor="accent1"/>
         </w:rPr>
         <w:t>ActorInterface</w:t>
       </w:r>
+      <w:proofErr w:type="spellEnd"/>
       <w:r>
         <w:rPr>
           <w:i/>
           <w:iCs/>
-          <w:color w:val="1F497D" w:themeColor="text2"/>
+          <w:color w:val="4F81BD" w:themeColor="accent1"/>
         </w:rPr>
         <w:t xml:space="preserve"> </w:t>
       </w:r>
       <w:r>
         <w:rPr>
-          <w:color w:val="1F497D" w:themeColor="text2"/>
+          <w:color w:val="4F81BD" w:themeColor="accent1"/>
         </w:rPr>
         <w:t xml:space="preserve">and called in the </w:t>
       </w:r>
@@ -1143,13 +1555,13 @@
         <w:rPr>
           <w:i/>
           <w:iCs/>
-          <w:color w:val="1F497D" w:themeColor="text2"/>
+          <w:color w:val="4F81BD" w:themeColor="accent1"/>
         </w:rPr>
         <w:t>Player</w:t>
       </w:r>
       <w:r>
         <w:rPr>
-          <w:color w:val="1F497D" w:themeColor="text2"/>
+          <w:color w:val="4F81BD" w:themeColor="accent1"/>
         </w:rPr>
         <w:t xml:space="preserve"> class to give the </w:t>
       </w:r>
@@ -1157,1263 +1569,1350 @@
         <w:rPr>
           <w:i/>
           <w:iCs/>
-          <w:color w:val="1F497D" w:themeColor="text2"/>
+          <w:color w:val="4F81BD" w:themeColor="accent1"/>
         </w:rPr>
         <w:t>Player</w:t>
       </w:r>
       <w:r>
+        <w:rPr>
+          <w:color w:val="4F81BD" w:themeColor="accent1"/>
+        </w:rPr>
+        <w:t xml:space="preserve"> the menu option to</w:t>
+      </w:r>
+      <w:r>
+        <w:rPr>
+          <w:color w:val="4F81BD" w:themeColor="accent1"/>
+        </w:rPr>
+        <w:t xml:space="preserve"> harvest ripe crop around the</w:t>
+      </w:r>
+      <w:r>
+        <w:rPr>
+          <w:color w:val="4F81BD" w:themeColor="accent1"/>
+        </w:rPr>
+        <w:t>m</w:t>
+      </w:r>
+      <w:r>
+        <w:rPr>
+          <w:color w:val="4F81BD" w:themeColor="accent1"/>
+        </w:rPr>
+        <w:t>.</w:t>
+      </w:r>
+    </w:p>
+    <w:p/>
+    <w:p>
+      <w:pPr>
+        <w:rPr>
+          <w:b/>
+        </w:rPr>
+      </w:pPr>
+      <w:proofErr w:type="spellStart"/>
+      <w:r>
+        <w:rPr>
+          <w:b/>
+        </w:rPr>
+        <w:t>FertilizeBehaviour</w:t>
+      </w:r>
+      <w:proofErr w:type="spellEnd"/>
+    </w:p>
+    <w:p>
+      <w:pPr>
+        <w:rPr>
+          <w:b/>
+        </w:rPr>
+      </w:pPr>
+      <w:r>
+        <w:t xml:space="preserve">Implements the </w:t>
+      </w:r>
+      <w:r>
+        <w:rPr>
+          <w:i/>
+        </w:rPr>
+        <w:t xml:space="preserve">Behaviour </w:t>
+      </w:r>
+      <w:r>
+        <w:t xml:space="preserve">interface. Only </w:t>
+      </w:r>
+      <w:r>
+        <w:rPr>
+          <w:i/>
+        </w:rPr>
+        <w:t xml:space="preserve">Farmer </w:t>
+      </w:r>
+      <w:r>
+        <w:t xml:space="preserve">objects have a </w:t>
+      </w:r>
+      <w:proofErr w:type="spellStart"/>
+      <w:r>
+        <w:rPr>
+          <w:i/>
+        </w:rPr>
+        <w:t>FertilizeBehaviour</w:t>
+      </w:r>
+      <w:proofErr w:type="spellEnd"/>
+      <w:r>
+        <w:t xml:space="preserve"> object. It allows a </w:t>
+      </w:r>
+      <w:r>
+        <w:rPr>
+          <w:i/>
+        </w:rPr>
+        <w:t xml:space="preserve">Farmer </w:t>
+      </w:r>
+      <w:r>
+        <w:t xml:space="preserve">to perform </w:t>
+      </w:r>
+      <w:proofErr w:type="spellStart"/>
+      <w:r>
+        <w:rPr>
+          <w:i/>
+        </w:rPr>
+        <w:t>FertilizeAction</w:t>
+      </w:r>
+      <w:proofErr w:type="spellEnd"/>
+      <w:r>
+        <w:t xml:space="preserve"> that fertilizes an Unripe Crop</w:t>
+      </w:r>
+      <w:r>
+        <w:rPr>
+          <w:i/>
+        </w:rPr>
         <w:t xml:space="preserve"> </w:t>
       </w:r>
       <w:r>
-        <w:rPr>
-          <w:color w:val="1F497D" w:themeColor="text2"/>
-        </w:rPr>
-        <w:t>the menu option to</w:t>
-      </w:r>
-      <w:r>
-        <w:rPr>
-          <w:color w:val="1F497D" w:themeColor="text2"/>
-        </w:rPr>
-        <w:t xml:space="preserve"> harvest ripe crop around the</w:t>
-      </w:r>
-      <w:r>
-        <w:rPr>
-          <w:color w:val="1F497D" w:themeColor="text2"/>
-        </w:rPr>
-        <w:t>m</w:t>
-      </w:r>
-      <w:r>
-        <w:rPr>
-          <w:color w:val="1F497D" w:themeColor="text2"/>
-        </w:rPr>
+        <w:t xml:space="preserve">that the </w:t>
+      </w:r>
+      <w:r>
+        <w:rPr>
+          <w:i/>
+        </w:rPr>
+        <w:t xml:space="preserve">Farmer </w:t>
+      </w:r>
+      <w:r>
+        <w:t>is standing on.</w:t>
+      </w:r>
+    </w:p>
+    <w:p>
+      <w:pPr>
+        <w:rPr>
+          <w:b/>
+        </w:rPr>
+      </w:pPr>
+    </w:p>
+    <w:p>
+      <w:pPr>
+        <w:rPr>
+          <w:b/>
+        </w:rPr>
+      </w:pPr>
+      <w:proofErr w:type="spellStart"/>
+      <w:r>
+        <w:rPr>
+          <w:b/>
+        </w:rPr>
+        <w:t>Fertil</w:t>
+      </w:r>
+      <w:r>
+        <w:rPr>
+          <w:b/>
+        </w:rPr>
+        <w:t>izeAction</w:t>
+      </w:r>
+      <w:proofErr w:type="spellEnd"/>
+    </w:p>
+    <w:p>
+      <w:r>
+        <w:t xml:space="preserve">Extends the </w:t>
+      </w:r>
+      <w:r>
+        <w:rPr>
+          <w:i/>
+        </w:rPr>
+        <w:t xml:space="preserve">Action </w:t>
+      </w:r>
+      <w:r>
+        <w:t xml:space="preserve">class. </w:t>
+      </w:r>
+      <w:proofErr w:type="spellStart"/>
+      <w:r>
+        <w:rPr>
+          <w:i/>
+        </w:rPr>
+        <w:t>FertilizeAction</w:t>
+      </w:r>
+      <w:proofErr w:type="spellEnd"/>
+      <w:r>
+        <w:t xml:space="preserve"> changes the age of the </w:t>
+      </w:r>
+      <w:r>
+        <w:rPr>
+          <w:i/>
+        </w:rPr>
+        <w:t>UnripeCrop</w:t>
+      </w:r>
+      <w:r>
+        <w:t xml:space="preserve"> object to decrease the time for it to ripe, given that there is an </w:t>
+      </w:r>
+      <w:r>
+        <w:rPr>
+          <w:i/>
+        </w:rPr>
+        <w:t>UnripeCrop</w:t>
+      </w:r>
+      <w:r>
+        <w:t xml:space="preserve"> object that the </w:t>
+      </w:r>
+      <w:r>
+        <w:rPr>
+          <w:i/>
+        </w:rPr>
+        <w:t xml:space="preserve">Farmer </w:t>
+      </w:r>
+      <w:r>
+        <w:t>object is standing on.</w:t>
+      </w:r>
+    </w:p>
+    <w:p>
+      <w:pPr>
+        <w:rPr>
+          <w:b/>
+        </w:rPr>
+      </w:pPr>
+      <w:r>
+        <w:rPr>
+          <w:b/>
+        </w:rPr>
+        <w:t xml:space="preserve">Advantages: </w:t>
+      </w:r>
+      <w:r>
+        <w:t xml:space="preserve">When the </w:t>
+      </w:r>
+      <w:proofErr w:type="spellStart"/>
+      <w:r>
+        <w:t>FertilizeAction</w:t>
+      </w:r>
+      <w:proofErr w:type="spellEnd"/>
+      <w:r>
+        <w:t xml:space="preserve"> object is</w:t>
+      </w:r>
+      <w:r>
+        <w:t xml:space="preserve"> added into </w:t>
+      </w:r>
+      <w:r>
+        <w:rPr>
+          <w:i/>
+        </w:rPr>
+        <w:t>Player</w:t>
+      </w:r>
+      <w:r>
+        <w:t xml:space="preserve">’s </w:t>
+      </w:r>
+      <w:proofErr w:type="spellStart"/>
+      <w:r>
+        <w:rPr>
+          <w:i/>
+        </w:rPr>
+        <w:t>allowableAction</w:t>
+      </w:r>
+      <w:proofErr w:type="spellEnd"/>
+      <w:r>
+        <w:t xml:space="preserve"> field, the option for the </w:t>
+      </w:r>
+      <w:r>
+        <w:rPr>
+          <w:i/>
+        </w:rPr>
+        <w:t>Player</w:t>
+      </w:r>
+      <w:r>
+        <w:t xml:space="preserve"> to fertilize an </w:t>
+      </w:r>
+      <w:r>
+        <w:rPr>
+          <w:i/>
+        </w:rPr>
+        <w:t>Unrip</w:t>
+      </w:r>
+      <w:r>
+        <w:rPr>
+          <w:i/>
+        </w:rPr>
+        <w:t>e</w:t>
+      </w:r>
+      <w:r>
+        <w:rPr>
+          <w:i/>
+        </w:rPr>
+        <w:t>Crop</w:t>
+      </w:r>
+      <w:r>
+        <w:t xml:space="preserve"> will be added into the menu.</w:t>
+      </w:r>
+    </w:p>
+    <w:p>
+      <w:pPr>
+        <w:rPr>
+          <w:b/>
+        </w:rPr>
+      </w:pPr>
+    </w:p>
+    <w:p>
+      <w:pPr>
+        <w:rPr>
+          <w:b/>
+        </w:rPr>
+      </w:pPr>
+      <w:proofErr w:type="spellStart"/>
+      <w:r>
+        <w:rPr>
+          <w:b/>
+        </w:rPr>
+        <w:t>SowBehaviour</w:t>
+      </w:r>
+      <w:proofErr w:type="spellEnd"/>
+    </w:p>
+    <w:p>
+      <w:pPr>
+        <w:rPr>
+          <w:b/>
+        </w:rPr>
+      </w:pPr>
+      <w:r>
+        <w:t xml:space="preserve">Implements the </w:t>
+      </w:r>
+      <w:r>
+        <w:rPr>
+          <w:i/>
+        </w:rPr>
+        <w:t xml:space="preserve">Behaviour </w:t>
+      </w:r>
+      <w:r>
+        <w:t xml:space="preserve">interface. Only </w:t>
+      </w:r>
+      <w:r>
+        <w:rPr>
+          <w:i/>
+        </w:rPr>
+        <w:t xml:space="preserve">Farmer </w:t>
+      </w:r>
+      <w:r>
+        <w:t xml:space="preserve">objects have a </w:t>
+      </w:r>
+      <w:proofErr w:type="spellStart"/>
+      <w:r>
+        <w:rPr>
+          <w:i/>
+        </w:rPr>
+        <w:t>SowBehaviour</w:t>
+      </w:r>
+      <w:proofErr w:type="spellEnd"/>
+      <w:r>
+        <w:t xml:space="preserve"> object. It allows a </w:t>
+      </w:r>
+      <w:r>
+        <w:rPr>
+          <w:i/>
+        </w:rPr>
+        <w:t>Farmer</w:t>
+      </w:r>
+      <w:r>
+        <w:t xml:space="preserve"> to perform </w:t>
+      </w:r>
+      <w:proofErr w:type="spellStart"/>
+      <w:r>
+        <w:rPr>
+          <w:i/>
+        </w:rPr>
+        <w:t>Sow</w:t>
+      </w:r>
+      <w:r>
+        <w:rPr>
+          <w:i/>
+        </w:rPr>
+        <w:t>Action</w:t>
+      </w:r>
+      <w:proofErr w:type="spellEnd"/>
+      <w:r>
+        <w:t xml:space="preserve"> that sow an </w:t>
+      </w:r>
+      <w:r>
+        <w:rPr>
+          <w:i/>
+        </w:rPr>
+        <w:t xml:space="preserve">UnripeCrop </w:t>
+      </w:r>
+      <w:r>
+        <w:t xml:space="preserve">on a patch of dirt, given that there is a patch of dirt next to the </w:t>
+      </w:r>
+      <w:r>
+        <w:rPr>
+          <w:i/>
+        </w:rPr>
+        <w:t>Farmer</w:t>
+      </w:r>
+      <w:r>
         <w:t>.</w:t>
       </w:r>
     </w:p>
+    <w:p>
+      <w:pPr>
+        <w:rPr>
+          <w:b/>
+        </w:rPr>
+      </w:pPr>
+    </w:p>
+    <w:p>
+      <w:pPr>
+        <w:rPr>
+          <w:b/>
+        </w:rPr>
+      </w:pPr>
+      <w:proofErr w:type="spellStart"/>
+      <w:r>
+        <w:rPr>
+          <w:b/>
+        </w:rPr>
+        <w:t>SowAction</w:t>
+      </w:r>
+      <w:proofErr w:type="spellEnd"/>
+    </w:p>
+    <w:p>
+      <w:r>
+        <w:t xml:space="preserve">Extends the </w:t>
+      </w:r>
+      <w:r>
+        <w:rPr>
+          <w:i/>
+        </w:rPr>
+        <w:t>Action</w:t>
+      </w:r>
+      <w:r>
+        <w:t xml:space="preserve"> class. </w:t>
+      </w:r>
+      <w:proofErr w:type="spellStart"/>
+      <w:r>
+        <w:rPr>
+          <w:i/>
+        </w:rPr>
+        <w:t>SowAction</w:t>
+      </w:r>
+      <w:proofErr w:type="spellEnd"/>
+      <w:r>
+        <w:t xml:space="preserve"> has a 33% probability of successfully sowing a UnripeCrop on a patch of dirt given that the </w:t>
+      </w:r>
+      <w:r>
+        <w:rPr>
+          <w:i/>
+        </w:rPr>
+        <w:t xml:space="preserve">Farmer </w:t>
+      </w:r>
+      <w:r>
+        <w:t>obje</w:t>
+      </w:r>
+      <w:r>
+        <w:t>ct performing the action is next to a patch of dirt.</w:t>
+      </w:r>
+    </w:p>
+    <w:p>
+      <w:r>
+        <w:rPr>
+          <w:b/>
+        </w:rPr>
+        <w:t xml:space="preserve">Advantages: </w:t>
+      </w:r>
+      <w:r>
+        <w:t xml:space="preserve">When the </w:t>
+      </w:r>
+      <w:proofErr w:type="spellStart"/>
+      <w:r>
+        <w:rPr>
+          <w:i/>
+        </w:rPr>
+        <w:t>SowAction</w:t>
+      </w:r>
+      <w:proofErr w:type="spellEnd"/>
+      <w:r>
+        <w:t xml:space="preserve"> object is added into </w:t>
+      </w:r>
+      <w:r>
+        <w:rPr>
+          <w:i/>
+        </w:rPr>
+        <w:t>Player</w:t>
+      </w:r>
+      <w:r>
+        <w:t xml:space="preserve">’s </w:t>
+      </w:r>
+      <w:proofErr w:type="spellStart"/>
+      <w:r>
+        <w:rPr>
+          <w:i/>
+        </w:rPr>
+        <w:t>allowableAction</w:t>
+      </w:r>
+      <w:proofErr w:type="spellEnd"/>
+      <w:r>
+        <w:t xml:space="preserve"> field, the option for the </w:t>
+      </w:r>
+      <w:r>
+        <w:rPr>
+          <w:i/>
+        </w:rPr>
+        <w:t xml:space="preserve">Player </w:t>
+      </w:r>
+      <w:r>
+        <w:t>to sow on a patch of dirt next to them will be added into the menu.</w:t>
+      </w:r>
+    </w:p>
+    <w:p>
+      <w:pPr>
+        <w:rPr>
+          <w:b/>
+        </w:rPr>
+      </w:pPr>
+    </w:p>
+    <w:p>
+      <w:pPr>
+        <w:rPr>
+          <w:b/>
+        </w:rPr>
+      </w:pPr>
+      <w:proofErr w:type="spellStart"/>
+      <w:r>
+        <w:rPr>
+          <w:b/>
+        </w:rPr>
+        <w:t>EatFoodBehaviour</w:t>
+      </w:r>
+      <w:proofErr w:type="spellEnd"/>
+    </w:p>
+    <w:p>
+      <w:pPr>
+        <w:rPr>
+          <w:b/>
+        </w:rPr>
+      </w:pPr>
+      <w:r>
+        <w:t xml:space="preserve">Implements the </w:t>
+      </w:r>
+      <w:r>
+        <w:rPr>
+          <w:i/>
+        </w:rPr>
+        <w:t xml:space="preserve">Behaviour </w:t>
+      </w:r>
+      <w:r>
+        <w:t xml:space="preserve">interface. Only </w:t>
+      </w:r>
+      <w:r>
+        <w:rPr>
+          <w:i/>
+        </w:rPr>
+        <w:t>Human</w:t>
+      </w:r>
+      <w:r>
+        <w:t xml:space="preserve"> objects have an </w:t>
+      </w:r>
+      <w:proofErr w:type="spellStart"/>
+      <w:r>
+        <w:rPr>
+          <w:i/>
+        </w:rPr>
+        <w:t>EatFoodBehaviour</w:t>
+      </w:r>
+      <w:proofErr w:type="spellEnd"/>
+      <w:r>
+        <w:t xml:space="preserve">. Only </w:t>
+      </w:r>
+      <w:r>
+        <w:rPr>
+          <w:i/>
+        </w:rPr>
+        <w:t>Human</w:t>
+      </w:r>
+      <w:r>
+        <w:t xml:space="preserve"> objects have an </w:t>
+      </w:r>
+      <w:proofErr w:type="spellStart"/>
+      <w:r>
+        <w:rPr>
+          <w:i/>
+        </w:rPr>
+        <w:t>EatFoodBehaviour</w:t>
+      </w:r>
+      <w:proofErr w:type="spellEnd"/>
+      <w:r>
+        <w:t xml:space="preserve"> object. It allows </w:t>
+      </w:r>
+      <w:r>
+        <w:rPr>
+          <w:i/>
+        </w:rPr>
+        <w:t xml:space="preserve">Human </w:t>
+      </w:r>
+      <w:r>
+        <w:t xml:space="preserve">objects to perform </w:t>
+      </w:r>
+      <w:proofErr w:type="spellStart"/>
+      <w:r>
+        <w:rPr>
+          <w:i/>
+        </w:rPr>
+        <w:t>EatFoodAction</w:t>
+      </w:r>
+      <w:proofErr w:type="spellEnd"/>
+      <w:r>
+        <w:t xml:space="preserve"> that consumes food and heals the </w:t>
+      </w:r>
+      <w:r>
+        <w:rPr>
+          <w:i/>
+        </w:rPr>
+        <w:t>Human</w:t>
+      </w:r>
+      <w:r>
+        <w:t xml:space="preserve"> object.</w:t>
+      </w:r>
+    </w:p>
+    <w:p>
+      <w:pPr>
+        <w:rPr>
+          <w:b/>
+        </w:rPr>
+      </w:pPr>
+    </w:p>
+    <w:p>
+      <w:pPr>
+        <w:rPr>
+          <w:b/>
+        </w:rPr>
+      </w:pPr>
+      <w:proofErr w:type="spellStart"/>
+      <w:r>
+        <w:rPr>
+          <w:b/>
+        </w:rPr>
+        <w:t>EatFoodAc</w:t>
+      </w:r>
+      <w:r>
+        <w:rPr>
+          <w:b/>
+        </w:rPr>
+        <w:t>tion</w:t>
+      </w:r>
+      <w:proofErr w:type="spellEnd"/>
+    </w:p>
+    <w:p>
+      <w:r>
+        <w:t xml:space="preserve">Extends the </w:t>
+      </w:r>
+      <w:r>
+        <w:rPr>
+          <w:i/>
+        </w:rPr>
+        <w:t xml:space="preserve">Action </w:t>
+      </w:r>
+      <w:r>
+        <w:t xml:space="preserve">class. </w:t>
+      </w:r>
+      <w:proofErr w:type="spellStart"/>
+      <w:r>
+        <w:rPr>
+          <w:i/>
+        </w:rPr>
+        <w:t>EatFoodAction</w:t>
+      </w:r>
+      <w:proofErr w:type="spellEnd"/>
+      <w:r>
+        <w:t xml:space="preserve"> removes a </w:t>
+      </w:r>
+      <w:r>
+        <w:rPr>
+          <w:i/>
+        </w:rPr>
+        <w:t>Food</w:t>
+      </w:r>
+      <w:r>
+        <w:t xml:space="preserve"> object in a </w:t>
+      </w:r>
+      <w:r>
+        <w:rPr>
+          <w:i/>
+        </w:rPr>
+        <w:t>Human</w:t>
+      </w:r>
+      <w:r>
+        <w:t xml:space="preserve"> object’s inventory and heals the </w:t>
+      </w:r>
+      <w:r>
+        <w:rPr>
+          <w:i/>
+        </w:rPr>
+        <w:t>Human</w:t>
+      </w:r>
+      <w:r>
+        <w:t xml:space="preserve"> for a certain amount of health points.</w:t>
+      </w:r>
+    </w:p>
+    <w:p>
+      <w:r>
+        <w:rPr>
+          <w:b/>
+        </w:rPr>
+        <w:t>Advantages:</w:t>
+      </w:r>
+      <w:r>
+        <w:t xml:space="preserve"> When </w:t>
+      </w:r>
+      <w:proofErr w:type="spellStart"/>
+      <w:r>
+        <w:rPr>
+          <w:i/>
+        </w:rPr>
+        <w:t>EatFoodAction</w:t>
+      </w:r>
+      <w:proofErr w:type="spellEnd"/>
+      <w:r>
+        <w:rPr>
+          <w:i/>
+        </w:rPr>
+        <w:t xml:space="preserve"> </w:t>
+      </w:r>
+      <w:r>
+        <w:t xml:space="preserve">object is added into </w:t>
+      </w:r>
+      <w:r>
+        <w:rPr>
+          <w:i/>
+        </w:rPr>
+        <w:t>Food</w:t>
+      </w:r>
+      <w:r>
+        <w:rPr>
+          <w:i/>
+        </w:rPr>
+        <w:t xml:space="preserve"> </w:t>
+      </w:r>
+      <w:proofErr w:type="spellStart"/>
+      <w:r>
+        <w:rPr>
+          <w:i/>
+        </w:rPr>
+        <w:t>allowableAction</w:t>
+      </w:r>
+      <w:proofErr w:type="spellEnd"/>
+      <w:r>
+        <w:t xml:space="preserve"> field, the option for the </w:t>
+      </w:r>
+      <w:r>
+        <w:rPr>
+          <w:i/>
+        </w:rPr>
+        <w:t xml:space="preserve">Player </w:t>
+      </w:r>
+      <w:r>
+        <w:t xml:space="preserve">to eat food in their inventory will be added into the menu, given that they have a </w:t>
+      </w:r>
+      <w:r>
+        <w:rPr>
+          <w:i/>
+        </w:rPr>
+        <w:t>Food</w:t>
+      </w:r>
+      <w:r>
+        <w:t xml:space="preserve"> object in their inventory.</w:t>
+      </w:r>
+    </w:p>
     <w:p/>
     <w:p>
       <w:pPr>
         <w:rPr>
           <w:b/>
-        </w:rPr>
-      </w:pPr>
-      <w:r>
-        <w:rPr>
-          <w:b/>
-        </w:rPr>
-        <w:t>FertilizeBehaviour</w:t>
-      </w:r>
-    </w:p>
-    <w:p>
-      <w:pPr>
-        <w:rPr>
-          <w:b/>
-        </w:rPr>
-      </w:pPr>
-      <w:r>
-        <w:t xml:space="preserve">Implements the </w:t>
-      </w:r>
-      <w:r>
-        <w:rPr>
-          <w:i/>
-        </w:rPr>
-        <w:t xml:space="preserve">Behaviour </w:t>
-      </w:r>
-      <w:r>
-        <w:t xml:space="preserve">interface. Only </w:t>
-      </w:r>
-      <w:r>
-        <w:rPr>
-          <w:i/>
-        </w:rPr>
-        <w:t xml:space="preserve">Farmer </w:t>
-      </w:r>
-      <w:r>
-        <w:t xml:space="preserve">objects have a </w:t>
-      </w:r>
-      <w:r>
-        <w:rPr>
-          <w:i/>
-        </w:rPr>
-        <w:t>FertilizeBehaviour</w:t>
-      </w:r>
-      <w:r>
-        <w:t xml:space="preserve"> object. It allows a </w:t>
-      </w:r>
-      <w:r>
-        <w:rPr>
-          <w:i/>
-        </w:rPr>
-        <w:t xml:space="preserve">Farmer </w:t>
-      </w:r>
-      <w:r>
-        <w:t xml:space="preserve">to perform </w:t>
-      </w:r>
+          <w:bCs/>
+          <w:color w:val="4F81BD" w:themeColor="accent1"/>
+        </w:rPr>
+      </w:pPr>
+      <w:proofErr w:type="spellStart"/>
+      <w:r>
+        <w:rPr>
+          <w:b/>
+          <w:bCs/>
+          <w:color w:val="4F81BD" w:themeColor="accent1"/>
+        </w:rPr>
+        <w:t>EatFoodAction</w:t>
+      </w:r>
+      <w:proofErr w:type="spellEnd"/>
+    </w:p>
+    <w:p>
+      <w:pPr>
+        <w:rPr>
+          <w:color w:val="4F81BD" w:themeColor="accent1"/>
+        </w:rPr>
+      </w:pPr>
+      <w:r>
+        <w:rPr>
+          <w:color w:val="4F81BD" w:themeColor="accent1"/>
+        </w:rPr>
+        <w:t>It i</w:t>
+      </w:r>
+      <w:r>
+        <w:rPr>
+          <w:color w:val="4F81BD" w:themeColor="accent1"/>
+        </w:rPr>
+        <w:t xml:space="preserve">s no longer added into the </w:t>
+      </w:r>
+      <w:r>
+        <w:rPr>
+          <w:i/>
+          <w:iCs/>
+          <w:color w:val="4F81BD" w:themeColor="accent1"/>
+        </w:rPr>
+        <w:t>Food</w:t>
+      </w:r>
+      <w:r>
+        <w:rPr>
+          <w:color w:val="4F81BD" w:themeColor="accent1"/>
+        </w:rPr>
+        <w:t xml:space="preserve">’s </w:t>
+      </w:r>
+      <w:proofErr w:type="spellStart"/>
+      <w:r>
+        <w:rPr>
+          <w:i/>
+          <w:iCs/>
+          <w:color w:val="4F81BD" w:themeColor="accent1"/>
+        </w:rPr>
+        <w:t>allowableAction</w:t>
+      </w:r>
+      <w:proofErr w:type="spellEnd"/>
+      <w:r>
+        <w:rPr>
+          <w:color w:val="4F81BD" w:themeColor="accent1"/>
+        </w:rPr>
+        <w:t xml:space="preserve"> field.</w:t>
+      </w:r>
+      <w:r>
+        <w:rPr>
+          <w:color w:val="4F81BD" w:themeColor="accent1"/>
+        </w:rPr>
+        <w:t xml:space="preserve"> It is now created in </w:t>
+      </w:r>
+      <w:proofErr w:type="spellStart"/>
+      <w:proofErr w:type="gramStart"/>
+      <w:r>
+        <w:rPr>
+          <w:i/>
+          <w:iCs/>
+          <w:color w:val="4F81BD" w:themeColor="accent1"/>
+        </w:rPr>
+        <w:t>addEatFoodAction</w:t>
+      </w:r>
+      <w:proofErr w:type="spellEnd"/>
+      <w:r>
+        <w:rPr>
+          <w:i/>
+          <w:iCs/>
+          <w:color w:val="4F81BD" w:themeColor="accent1"/>
+        </w:rPr>
+        <w:t>(</w:t>
+      </w:r>
+      <w:proofErr w:type="gramEnd"/>
+      <w:r>
+        <w:rPr>
+          <w:i/>
+          <w:iCs/>
+          <w:color w:val="4F81BD" w:themeColor="accent1"/>
+        </w:rPr>
+        <w:t xml:space="preserve">Actions actions, Actor actor) </w:t>
+      </w:r>
+      <w:r>
+        <w:rPr>
+          <w:color w:val="4F81BD" w:themeColor="accent1"/>
+        </w:rPr>
+        <w:t xml:space="preserve">method </w:t>
+      </w:r>
+      <w:r>
+        <w:rPr>
+          <w:color w:val="4F81BD" w:themeColor="accent1"/>
+        </w:rPr>
+        <w:t xml:space="preserve">in </w:t>
+      </w:r>
+      <w:proofErr w:type="spellStart"/>
+      <w:r>
+        <w:rPr>
+          <w:i/>
+          <w:iCs/>
+          <w:color w:val="4F81BD" w:themeColor="accent1"/>
+        </w:rPr>
+        <w:t>ActorInterface</w:t>
+      </w:r>
+      <w:proofErr w:type="spellEnd"/>
+      <w:r>
+        <w:rPr>
+          <w:i/>
+          <w:iCs/>
+          <w:color w:val="4F81BD" w:themeColor="accent1"/>
+        </w:rPr>
+        <w:t xml:space="preserve"> </w:t>
+      </w:r>
+      <w:r>
+        <w:rPr>
+          <w:color w:val="4F81BD" w:themeColor="accent1"/>
+        </w:rPr>
+        <w:t xml:space="preserve">and called </w:t>
+      </w:r>
+      <w:r>
+        <w:rPr>
+          <w:color w:val="4F81BD" w:themeColor="accent1"/>
+        </w:rPr>
+        <w:t xml:space="preserve">in the </w:t>
+      </w:r>
+      <w:r>
+        <w:rPr>
+          <w:i/>
+          <w:iCs/>
+          <w:color w:val="4F81BD" w:themeColor="accent1"/>
+        </w:rPr>
+        <w:t>Player</w:t>
+      </w:r>
+      <w:r>
+        <w:rPr>
+          <w:color w:val="4F81BD" w:themeColor="accent1"/>
+        </w:rPr>
+        <w:t xml:space="preserve"> class</w:t>
+      </w:r>
+      <w:r>
+        <w:rPr>
+          <w:color w:val="4F81BD" w:themeColor="accent1"/>
+        </w:rPr>
+        <w:t xml:space="preserve"> to give the </w:t>
+      </w:r>
+      <w:r>
+        <w:rPr>
+          <w:i/>
+          <w:iCs/>
+          <w:color w:val="4F81BD" w:themeColor="accent1"/>
+        </w:rPr>
+        <w:t>Player</w:t>
+      </w:r>
+      <w:r>
+        <w:rPr>
+          <w:color w:val="4F81BD" w:themeColor="accent1"/>
+        </w:rPr>
+        <w:t xml:space="preserve"> the menu option to eat food.</w:t>
+      </w:r>
+    </w:p>
+    <w:p>
+      <w:pPr>
+        <w:rPr>
+          <w:b/>
+        </w:rPr>
+      </w:pPr>
+    </w:p>
+    <w:p>
+      <w:pPr>
+        <w:rPr>
+          <w:b/>
+        </w:rPr>
+      </w:pPr>
+      <w:r>
+        <w:rPr>
+          <w:b/>
+        </w:rPr>
+        <w:t>UnripeCrop</w:t>
+      </w:r>
+    </w:p>
+    <w:p>
+      <w:r>
+        <w:t xml:space="preserve">Extends the </w:t>
+      </w:r>
+      <w:r>
+        <w:rPr>
+          <w:i/>
+        </w:rPr>
+        <w:t>Item</w:t>
+      </w:r>
+      <w:r>
+        <w:t xml:space="preserve"> class. </w:t>
+      </w:r>
+      <w:r>
+        <w:rPr>
+          <w:i/>
+        </w:rPr>
+        <w:t xml:space="preserve">UnripeCrop </w:t>
+      </w:r>
+      <w:r>
+        <w:t xml:space="preserve">interacts with </w:t>
+      </w:r>
+      <w:proofErr w:type="spellStart"/>
       <w:r>
         <w:rPr>
           <w:i/>
         </w:rPr>
         <w:t>FertilizeAction</w:t>
       </w:r>
-      <w:r>
-        <w:t xml:space="preserve"> that fertilizes an Unripe Crop</w:t>
-      </w:r>
-      <w:r>
-        <w:rPr>
-          <w:i/>
+      <w:proofErr w:type="spellEnd"/>
+      <w:r>
+        <w:t xml:space="preserve"> because </w:t>
+      </w:r>
+      <w:proofErr w:type="spellStart"/>
+      <w:r>
+        <w:rPr>
+          <w:i/>
+        </w:rPr>
+        <w:t>FertilizeAction</w:t>
+      </w:r>
+      <w:proofErr w:type="spellEnd"/>
+      <w:r>
+        <w:t xml:space="preserve"> will </w:t>
+      </w:r>
+      <w:r>
+        <w:t xml:space="preserve">decrease the </w:t>
+      </w:r>
+      <w:r>
+        <w:rPr>
+          <w:i/>
+        </w:rPr>
+        <w:t>age</w:t>
+      </w:r>
+      <w:r>
+        <w:t xml:space="preserve"> of the </w:t>
+      </w:r>
+      <w:r>
+        <w:rPr>
+          <w:i/>
+        </w:rPr>
+        <w:t xml:space="preserve">UnripeCrop </w:t>
+      </w:r>
+      <w:r>
+        <w:t xml:space="preserve">object. </w:t>
+      </w:r>
+      <w:r>
+        <w:rPr>
+          <w:i/>
+        </w:rPr>
+        <w:t xml:space="preserve">UnripeCrop </w:t>
+      </w:r>
+      <w:r>
+        <w:t xml:space="preserve">cannot be harvested and can only be fertilized by </w:t>
+      </w:r>
+      <w:r>
+        <w:rPr>
+          <w:i/>
+        </w:rPr>
+        <w:t>Farmer</w:t>
+      </w:r>
+      <w:r>
+        <w:t>s.</w:t>
+      </w:r>
+    </w:p>
+    <w:p>
+      <w:pPr>
+        <w:rPr>
+          <w:b/>
+        </w:rPr>
+      </w:pPr>
+      <w:r>
+        <w:rPr>
+          <w:b/>
+        </w:rPr>
+        <w:t xml:space="preserve">Advantages: </w:t>
+      </w:r>
+      <w:r>
+        <w:t xml:space="preserve">This class is initiated in the </w:t>
+      </w:r>
+      <w:proofErr w:type="spellStart"/>
+      <w:r>
+        <w:rPr>
+          <w:i/>
+        </w:rPr>
+        <w:t>SowAction</w:t>
+      </w:r>
+      <w:proofErr w:type="spellEnd"/>
+      <w:r>
+        <w:t xml:space="preserve"> class.</w:t>
+      </w:r>
+    </w:p>
+    <w:p>
+      <w:pPr>
+        <w:rPr>
+          <w:b/>
+        </w:rPr>
+      </w:pPr>
+    </w:p>
+    <w:p>
+      <w:pPr>
+        <w:rPr>
+          <w:b/>
+        </w:rPr>
+      </w:pPr>
+      <w:r>
+        <w:rPr>
+          <w:b/>
+        </w:rPr>
+        <w:t>RipeCrop</w:t>
+      </w:r>
+    </w:p>
+    <w:p>
+      <w:r>
+        <w:t xml:space="preserve">Extends the </w:t>
+      </w:r>
+      <w:r>
+        <w:rPr>
+          <w:i/>
+        </w:rPr>
+        <w:t>Item</w:t>
+      </w:r>
+      <w:r>
+        <w:t xml:space="preserve"> class. A</w:t>
+      </w:r>
+      <w:r>
+        <w:rPr>
+          <w:i/>
+        </w:rPr>
+        <w:t xml:space="preserve"> RipeCrop</w:t>
+      </w:r>
+      <w:r>
+        <w:t xml:space="preserve"> object is instantiated within an </w:t>
+      </w:r>
+      <w:r>
+        <w:rPr>
+          <w:i/>
+        </w:rPr>
+        <w:t>Unrip</w:t>
+      </w:r>
+      <w:r>
+        <w:rPr>
+          <w:i/>
+        </w:rPr>
+        <w:t xml:space="preserve">eCrop </w:t>
+      </w:r>
+      <w:r>
+        <w:t xml:space="preserve">object (when </w:t>
+      </w:r>
+      <w:r>
+        <w:rPr>
+          <w:i/>
+        </w:rPr>
+        <w:t xml:space="preserve">UnripeCrop </w:t>
+      </w:r>
+      <w:r>
+        <w:t xml:space="preserve">object age &gt; 20). It replaces a </w:t>
+      </w:r>
+      <w:r>
+        <w:rPr>
+          <w:i/>
+        </w:rPr>
+        <w:t xml:space="preserve">UnripeCrop </w:t>
+      </w:r>
+      <w:r>
+        <w:t xml:space="preserve">object on the map with </w:t>
+      </w:r>
+      <w:r>
+        <w:rPr>
+          <w:i/>
+        </w:rPr>
+        <w:t>RipeCrop</w:t>
+      </w:r>
+      <w:r>
+        <w:t>.</w:t>
+      </w:r>
+    </w:p>
+    <w:p>
+      <w:pPr>
+        <w:rPr>
+          <w:b/>
+        </w:rPr>
+      </w:pPr>
+      <w:r>
+        <w:rPr>
+          <w:b/>
+        </w:rPr>
+        <w:t xml:space="preserve">Advantages: </w:t>
+      </w:r>
+      <w:r>
+        <w:t xml:space="preserve">This class is separated from the </w:t>
+      </w:r>
+      <w:r>
+        <w:rPr>
+          <w:i/>
+        </w:rPr>
+        <w:t>UnripeCrop</w:t>
+      </w:r>
+      <w:r>
+        <w:t xml:space="preserve"> class because when the player and a farmer want to harvest food from a </w:t>
+      </w:r>
+      <w:r>
+        <w:rPr>
+          <w:i/>
+        </w:rPr>
+        <w:t>RipeCrop</w:t>
+      </w:r>
+      <w:r>
+        <w:t>, in the code “</w:t>
+      </w:r>
+      <w:proofErr w:type="spellStart"/>
+      <w:r>
+        <w:t>instanceof</w:t>
+      </w:r>
+      <w:proofErr w:type="spellEnd"/>
+      <w:r>
+        <w:t xml:space="preserve">” syntax can be used for </w:t>
+      </w:r>
+      <w:r>
+        <w:rPr>
+          <w:i/>
+        </w:rPr>
+        <w:t>Farmer</w:t>
+      </w:r>
+      <w:r>
+        <w:t xml:space="preserve"> and the </w:t>
+      </w:r>
+      <w:r>
+        <w:rPr>
+          <w:i/>
+        </w:rPr>
+        <w:t>Player</w:t>
+      </w:r>
+      <w:r>
+        <w:t xml:space="preserve"> to see if the </w:t>
+      </w:r>
+      <w:r>
+        <w:rPr>
+          <w:i/>
+        </w:rPr>
+        <w:t>item</w:t>
+      </w:r>
+      <w:r>
+        <w:t xml:space="preserve"> in actor’s location is a</w:t>
+      </w:r>
+      <w:r>
+        <w:rPr>
+          <w:i/>
+        </w:rPr>
+        <w:t xml:space="preserve"> RipeCrop</w:t>
+      </w:r>
+      <w:r>
+        <w:t xml:space="preserve"> or not.</w:t>
+      </w:r>
+    </w:p>
+    <w:p>
+      <w:pPr>
+        <w:rPr>
+          <w:b/>
+        </w:rPr>
+      </w:pPr>
+    </w:p>
+    <w:p>
+      <w:pPr>
+        <w:rPr>
+          <w:b/>
+          <w:color w:val="4F81BD" w:themeColor="accent1"/>
+        </w:rPr>
+      </w:pPr>
+      <w:r>
+        <w:rPr>
+          <w:b/>
+          <w:color w:val="4F81BD" w:themeColor="accent1"/>
+        </w:rPr>
+        <w:t>Crop (new class implemented to replace UnripeCrop and RipeCrop classes)</w:t>
+      </w:r>
+    </w:p>
+    <w:p>
+      <w:pPr>
+        <w:rPr>
+          <w:bCs/>
+          <w:color w:val="4F81BD" w:themeColor="accent1"/>
+        </w:rPr>
+      </w:pPr>
+      <w:r>
+        <w:rPr>
+          <w:bCs/>
+          <w:color w:val="4F81BD" w:themeColor="accent1"/>
+        </w:rPr>
+        <w:t xml:space="preserve">Extends the </w:t>
+      </w:r>
+      <w:r>
+        <w:rPr>
+          <w:bCs/>
+          <w:i/>
+          <w:iCs/>
+          <w:color w:val="4F81BD" w:themeColor="accent1"/>
+        </w:rPr>
+        <w:t xml:space="preserve">Item </w:t>
+      </w:r>
+      <w:r>
+        <w:rPr>
+          <w:bCs/>
+          <w:color w:val="4F81BD" w:themeColor="accent1"/>
+        </w:rPr>
+        <w:t xml:space="preserve">class. </w:t>
+      </w:r>
+      <w:r>
+        <w:rPr>
+          <w:bCs/>
+          <w:i/>
+          <w:iCs/>
+          <w:color w:val="4F81BD" w:themeColor="accent1"/>
+        </w:rPr>
+        <w:t xml:space="preserve">Crop </w:t>
+      </w:r>
+      <w:r>
+        <w:rPr>
+          <w:bCs/>
+          <w:color w:val="4F81BD" w:themeColor="accent1"/>
+        </w:rPr>
+        <w:t xml:space="preserve">class will have a boolean variable that determines whether the </w:t>
+      </w:r>
+      <w:r>
+        <w:rPr>
+          <w:bCs/>
+          <w:i/>
+          <w:iCs/>
+          <w:color w:val="4F81BD" w:themeColor="accent1"/>
+        </w:rPr>
+        <w:t xml:space="preserve">Crop </w:t>
+      </w:r>
+      <w:r>
+        <w:rPr>
+          <w:bCs/>
+          <w:color w:val="4F81BD" w:themeColor="accent1"/>
+        </w:rPr>
+        <w:t>is ripe or not</w:t>
+      </w:r>
+      <w:r>
+        <w:rPr>
+          <w:bCs/>
+          <w:color w:val="4F81BD" w:themeColor="accent1"/>
+        </w:rPr>
+        <w:t xml:space="preserve">, the boolean variable will be changed according to the </w:t>
+      </w:r>
+      <w:r>
+        <w:rPr>
+          <w:bCs/>
+          <w:i/>
+          <w:iCs/>
+          <w:color w:val="4F81BD" w:themeColor="accent1"/>
+        </w:rPr>
+        <w:t>Crop</w:t>
+      </w:r>
+      <w:r>
+        <w:rPr>
+          <w:bCs/>
+          <w:color w:val="4F81BD" w:themeColor="accent1"/>
+        </w:rPr>
+        <w:t>’s age</w:t>
+      </w:r>
+      <w:r>
+        <w:rPr>
+          <w:bCs/>
+          <w:color w:val="4F81BD" w:themeColor="accent1"/>
         </w:rPr>
         <w:t xml:space="preserve"> </w:t>
       </w:r>
       <w:r>
-        <w:t xml:space="preserve">that the </w:t>
-      </w:r>
-      <w:r>
-        <w:rPr>
-          <w:i/>
-        </w:rPr>
-        <w:t xml:space="preserve">Farmer </w:t>
-      </w:r>
-      <w:r>
-        <w:t>is standing on.</w:t>
-      </w:r>
-    </w:p>
-    <w:p>
-      <w:pPr>
-        <w:rPr>
-          <w:b/>
-        </w:rPr>
-      </w:pPr>
-    </w:p>
-    <w:p>
-      <w:pPr>
-        <w:rPr>
-          <w:b/>
-        </w:rPr>
-      </w:pPr>
-      <w:r>
-        <w:rPr>
-          <w:b/>
-        </w:rPr>
-        <w:t>Fertil</w:t>
-      </w:r>
-      <w:r>
-        <w:rPr>
-          <w:b/>
-        </w:rPr>
-        <w:t>izeAction</w:t>
-      </w:r>
-    </w:p>
-    <w:p>
-      <w:r>
-        <w:t xml:space="preserve">Extends the </w:t>
-      </w:r>
-      <w:r>
-        <w:rPr>
-          <w:i/>
-        </w:rPr>
-        <w:t xml:space="preserve">Action </w:t>
-      </w:r>
-      <w:r>
-        <w:t xml:space="preserve">class. </w:t>
-      </w:r>
-      <w:r>
-        <w:rPr>
-          <w:i/>
-        </w:rPr>
-        <w:t>FertilizeAction</w:t>
-      </w:r>
-      <w:r>
-        <w:t xml:space="preserve"> changes the age of the </w:t>
-      </w:r>
-      <w:r>
-        <w:rPr>
-          <w:i/>
-        </w:rPr>
-        <w:t>UnripeCrop</w:t>
-      </w:r>
-      <w:r>
-        <w:t xml:space="preserve"> object to decrease the time for it to ripe, given that there is an </w:t>
-      </w:r>
-      <w:r>
-        <w:rPr>
-          <w:i/>
-        </w:rPr>
-        <w:t>UnripeCrop</w:t>
-      </w:r>
-      <w:r>
-        <w:t xml:space="preserve"> object that the </w:t>
-      </w:r>
-      <w:r>
-        <w:rPr>
-          <w:i/>
-        </w:rPr>
-        <w:t xml:space="preserve">Farmer </w:t>
-      </w:r>
-      <w:r>
-        <w:t>object is standing on.</w:t>
-      </w:r>
-    </w:p>
-    <w:p>
-      <w:pPr>
-        <w:rPr>
-          <w:b/>
-        </w:rPr>
-      </w:pPr>
-      <w:r>
-        <w:rPr>
-          <w:b/>
-        </w:rPr>
-        <w:t xml:space="preserve">Advantages: </w:t>
-      </w:r>
-      <w:r>
-        <w:t>When the FertilizeAction object is</w:t>
-      </w:r>
-      <w:r>
-        <w:t xml:space="preserve"> added into </w:t>
-      </w:r>
-      <w:r>
-        <w:rPr>
-          <w:i/>
-        </w:rPr>
-        <w:t>Player</w:t>
-      </w:r>
-      <w:r>
-        <w:t xml:space="preserve">’s </w:t>
-      </w:r>
-      <w:r>
-        <w:rPr>
-          <w:i/>
-        </w:rPr>
-        <w:t>allowableAction</w:t>
-      </w:r>
-      <w:r>
-        <w:t xml:space="preserve"> field, the option for the </w:t>
-      </w:r>
-      <w:r>
-        <w:rPr>
-          <w:i/>
-        </w:rPr>
-        <w:t>Player</w:t>
-      </w:r>
-      <w:r>
-        <w:t xml:space="preserve"> to fertilize an </w:t>
-      </w:r>
-      <w:r>
-        <w:rPr>
-          <w:i/>
-        </w:rPr>
-        <w:t>Unrip</w:t>
-      </w:r>
-      <w:r>
-        <w:rPr>
-          <w:i/>
-        </w:rPr>
-        <w:t>e</w:t>
-      </w:r>
-      <w:r>
-        <w:rPr>
-          <w:i/>
-        </w:rPr>
-        <w:t>Crop</w:t>
-      </w:r>
-      <w:r>
-        <w:t xml:space="preserve"> will be added into the menu.</w:t>
-      </w:r>
-    </w:p>
-    <w:p>
-      <w:pPr>
-        <w:rPr>
-          <w:b/>
-        </w:rPr>
-      </w:pPr>
-    </w:p>
-    <w:p>
-      <w:pPr>
-        <w:rPr>
-          <w:b/>
-        </w:rPr>
-      </w:pPr>
-      <w:r>
-        <w:rPr>
-          <w:b/>
-        </w:rPr>
-        <w:t>SowBehaviour</w:t>
-      </w:r>
-    </w:p>
-    <w:p>
-      <w:pPr>
-        <w:rPr>
-          <w:b/>
-        </w:rPr>
-      </w:pPr>
-      <w:r>
-        <w:t xml:space="preserve">Implements the </w:t>
-      </w:r>
-      <w:r>
-        <w:rPr>
-          <w:i/>
-        </w:rPr>
-        <w:t xml:space="preserve">Behaviour </w:t>
-      </w:r>
-      <w:r>
-        <w:t xml:space="preserve">interface. Only </w:t>
-      </w:r>
-      <w:r>
-        <w:rPr>
-          <w:i/>
-        </w:rPr>
-        <w:t xml:space="preserve">Farmer </w:t>
-      </w:r>
-      <w:r>
-        <w:t xml:space="preserve">objects have a </w:t>
-      </w:r>
-      <w:r>
-        <w:rPr>
-          <w:i/>
-        </w:rPr>
-        <w:t>SowBehaviour</w:t>
-      </w:r>
-      <w:r>
-        <w:t xml:space="preserve"> object. It allows a </w:t>
-      </w:r>
-      <w:r>
-        <w:rPr>
-          <w:i/>
-        </w:rPr>
-        <w:t>Farmer</w:t>
-      </w:r>
-      <w:r>
-        <w:t xml:space="preserve"> to perform </w:t>
-      </w:r>
-      <w:r>
-        <w:rPr>
-          <w:i/>
-        </w:rPr>
-        <w:t>Sow</w:t>
-      </w:r>
-      <w:r>
-        <w:rPr>
-          <w:i/>
-        </w:rPr>
-        <w:t>Action</w:t>
-      </w:r>
-      <w:r>
-        <w:t xml:space="preserve"> that sow an </w:t>
-      </w:r>
-      <w:r>
-        <w:rPr>
-          <w:i/>
-        </w:rPr>
-        <w:t xml:space="preserve">UnripeCrop </w:t>
-      </w:r>
-      <w:r>
-        <w:t xml:space="preserve">on a patch of dirt, given that there is a patch of dirt next to the </w:t>
-      </w:r>
-      <w:r>
-        <w:rPr>
-          <w:i/>
-        </w:rPr>
-        <w:t>Farmer</w:t>
-      </w:r>
-      <w:r>
-        <w:t>.</w:t>
-      </w:r>
-    </w:p>
-    <w:p>
-      <w:pPr>
-        <w:rPr>
-          <w:b/>
-        </w:rPr>
-      </w:pPr>
-    </w:p>
-    <w:p>
-      <w:pPr>
-        <w:rPr>
-          <w:b/>
-        </w:rPr>
-      </w:pPr>
-      <w:r>
-        <w:rPr>
-          <w:b/>
-        </w:rPr>
-        <w:t>SowAction</w:t>
-      </w:r>
-    </w:p>
-    <w:p>
-      <w:r>
-        <w:t xml:space="preserve">Extends the </w:t>
-      </w:r>
-      <w:r>
-        <w:rPr>
-          <w:i/>
-        </w:rPr>
-        <w:t>Action</w:t>
-      </w:r>
-      <w:r>
-        <w:t xml:space="preserve"> class. </w:t>
-      </w:r>
-      <w:r>
-        <w:rPr>
-          <w:i/>
-        </w:rPr>
-        <w:t>SowAction</w:t>
-      </w:r>
-      <w:r>
-        <w:t xml:space="preserve"> has a 33% probability of successfully sowing a UnripeCrop on a patch of dirt given that the </w:t>
-      </w:r>
-      <w:r>
-        <w:rPr>
-          <w:i/>
-        </w:rPr>
-        <w:t xml:space="preserve">Farmer </w:t>
-      </w:r>
-      <w:r>
-        <w:t>obje</w:t>
-      </w:r>
-      <w:r>
-        <w:t>ct performing the action is next to a patch of dirt.</w:t>
-      </w:r>
-    </w:p>
-    <w:p>
-      <w:r>
-        <w:rPr>
-          <w:b/>
-        </w:rPr>
-        <w:t xml:space="preserve">Advantages: </w:t>
-      </w:r>
-      <w:r>
-        <w:t xml:space="preserve">When the </w:t>
-      </w:r>
-      <w:r>
-        <w:rPr>
-          <w:i/>
-        </w:rPr>
-        <w:t>SowAction</w:t>
-      </w:r>
-      <w:r>
-        <w:t xml:space="preserve"> object is added into </w:t>
-      </w:r>
-      <w:r>
-        <w:rPr>
-          <w:i/>
-        </w:rPr>
-        <w:t>Player</w:t>
-      </w:r>
-      <w:r>
-        <w:t xml:space="preserve">’s </w:t>
-      </w:r>
-      <w:r>
-        <w:rPr>
-          <w:i/>
-        </w:rPr>
-        <w:t>allowableAction</w:t>
-      </w:r>
-      <w:r>
-        <w:t xml:space="preserve"> field, the option for the </w:t>
-      </w:r>
-      <w:r>
-        <w:rPr>
-          <w:i/>
-        </w:rPr>
-        <w:t xml:space="preserve">Player </w:t>
-      </w:r>
-      <w:r>
-        <w:t>to sow on a patch of dirt next to them will be added into the menu.</w:t>
-      </w:r>
-    </w:p>
-    <w:p>
-      <w:pPr>
-        <w:rPr>
-          <w:b/>
-        </w:rPr>
-      </w:pPr>
-    </w:p>
-    <w:p>
-      <w:pPr>
-        <w:rPr>
-          <w:b/>
-        </w:rPr>
-      </w:pPr>
-      <w:r>
-        <w:rPr>
-          <w:b/>
-        </w:rPr>
-        <w:t>EatFoodBehaviour</w:t>
-      </w:r>
-    </w:p>
-    <w:p>
-      <w:pPr>
-        <w:rPr>
-          <w:b/>
-        </w:rPr>
-      </w:pPr>
-      <w:r>
-        <w:t xml:space="preserve">Implements the </w:t>
-      </w:r>
-      <w:r>
-        <w:rPr>
-          <w:i/>
-        </w:rPr>
-        <w:t xml:space="preserve">Behaviour </w:t>
-      </w:r>
-      <w:r>
-        <w:t xml:space="preserve">interface. Only </w:t>
-      </w:r>
-      <w:r>
-        <w:rPr>
-          <w:i/>
-        </w:rPr>
-        <w:t>Human</w:t>
-      </w:r>
-      <w:r>
-        <w:t xml:space="preserve"> objects have an </w:t>
-      </w:r>
-      <w:r>
-        <w:rPr>
-          <w:i/>
-        </w:rPr>
-        <w:t>EatFoodBehaviour</w:t>
-      </w:r>
-      <w:r>
-        <w:t xml:space="preserve">. Only </w:t>
-      </w:r>
-      <w:r>
-        <w:rPr>
-          <w:i/>
-        </w:rPr>
-        <w:t>Human</w:t>
-      </w:r>
-      <w:r>
-        <w:t xml:space="preserve"> objects have an </w:t>
-      </w:r>
-      <w:r>
-        <w:rPr>
-          <w:i/>
-        </w:rPr>
-        <w:t>EatFoodBehaviour</w:t>
-      </w:r>
-      <w:r>
-        <w:t xml:space="preserve"> object. It allows </w:t>
-      </w:r>
-      <w:r>
-        <w:rPr>
-          <w:i/>
-        </w:rPr>
-        <w:t xml:space="preserve">Human </w:t>
-      </w:r>
-      <w:r>
-        <w:t xml:space="preserve">objects to perform </w:t>
-      </w:r>
-      <w:r>
-        <w:rPr>
-          <w:i/>
-        </w:rPr>
-        <w:t>EatFoodAction</w:t>
-      </w:r>
-      <w:r>
-        <w:t xml:space="preserve"> that consumes food and heals the </w:t>
-      </w:r>
-      <w:r>
-        <w:rPr>
-          <w:i/>
-        </w:rPr>
-        <w:t>Human</w:t>
-      </w:r>
-      <w:r>
-        <w:t xml:space="preserve"> object.</w:t>
-      </w:r>
-    </w:p>
-    <w:p>
-      <w:pPr>
-        <w:rPr>
-          <w:b/>
-        </w:rPr>
-      </w:pPr>
-    </w:p>
-    <w:p>
-      <w:pPr>
-        <w:rPr>
-          <w:b/>
-        </w:rPr>
-      </w:pPr>
-      <w:r>
-        <w:rPr>
-          <w:b/>
-        </w:rPr>
-        <w:t>EatFoodAc</w:t>
-      </w:r>
-      <w:r>
-        <w:rPr>
-          <w:b/>
-        </w:rPr>
-        <w:t>tion</w:t>
-      </w:r>
-    </w:p>
-    <w:p>
-      <w:r>
-        <w:t xml:space="preserve">Extends the </w:t>
-      </w:r>
-      <w:r>
-        <w:rPr>
-          <w:i/>
-        </w:rPr>
-        <w:t xml:space="preserve">Action </w:t>
-      </w:r>
-      <w:r>
-        <w:t xml:space="preserve">class. </w:t>
-      </w:r>
-      <w:r>
-        <w:rPr>
-          <w:i/>
-        </w:rPr>
-        <w:t>EatFoodAction</w:t>
-      </w:r>
-      <w:r>
-        <w:t xml:space="preserve"> removes a </w:t>
-      </w:r>
-      <w:r>
-        <w:rPr>
-          <w:i/>
-        </w:rPr>
-        <w:t>Food</w:t>
-      </w:r>
-      <w:r>
-        <w:t xml:space="preserve"> object in a </w:t>
-      </w:r>
-      <w:r>
-        <w:rPr>
-          <w:i/>
-        </w:rPr>
-        <w:t>Human</w:t>
-      </w:r>
-      <w:r>
-        <w:t xml:space="preserve"> object’s inventory and heals the </w:t>
-      </w:r>
-      <w:r>
-        <w:rPr>
-          <w:i/>
-        </w:rPr>
-        <w:t>Human</w:t>
-      </w:r>
-      <w:r>
-        <w:t xml:space="preserve"> for a certain amount of health points.</w:t>
-      </w:r>
-    </w:p>
-    <w:p>
-      <w:r>
-        <w:rPr>
-          <w:b/>
-        </w:rPr>
-        <w:t>Advantages:</w:t>
-      </w:r>
-      <w:r>
-        <w:t xml:space="preserve"> When </w:t>
-      </w:r>
-      <w:r>
-        <w:rPr>
-          <w:i/>
-        </w:rPr>
-        <w:t xml:space="preserve">EatFoodAction </w:t>
-      </w:r>
-      <w:r>
-        <w:t xml:space="preserve">object is added into </w:t>
-      </w:r>
-      <w:r>
-        <w:rPr>
-          <w:i/>
-        </w:rPr>
-        <w:t>Food</w:t>
-      </w:r>
-      <w:r>
-        <w:rPr>
-          <w:i/>
-        </w:rPr>
-        <w:t xml:space="preserve"> </w:t>
-      </w:r>
-      <w:r>
-        <w:rPr>
-          <w:i/>
-        </w:rPr>
-        <w:t>allowableAction</w:t>
-      </w:r>
-      <w:r>
-        <w:t xml:space="preserve"> field, the option for the </w:t>
-      </w:r>
-      <w:r>
-        <w:rPr>
-          <w:i/>
-        </w:rPr>
-        <w:t xml:space="preserve">Player </w:t>
-      </w:r>
-      <w:r>
-        <w:t xml:space="preserve">to eat food in their inventory will be added into the menu, given that they have a </w:t>
-      </w:r>
-      <w:r>
-        <w:rPr>
-          <w:i/>
-        </w:rPr>
-        <w:t>Food</w:t>
-      </w:r>
-      <w:r>
-        <w:t xml:space="preserve"> object in their inventory.</w:t>
-      </w:r>
-    </w:p>
-    <w:p/>
-    <w:p>
-      <w:pPr>
-        <w:rPr>
-          <w:b/>
+        <w:rPr>
           <w:bCs/>
-          <w:color w:val="1F497D" w:themeColor="text2"/>
-        </w:rPr>
-      </w:pPr>
-      <w:r>
-        <w:rPr>
-          <w:b/>
-          <w:bCs/>
-          <w:color w:val="1F497D" w:themeColor="text2"/>
-        </w:rPr>
-        <w:t>EatFoodAction</w:t>
-      </w:r>
-    </w:p>
-    <w:p>
-      <w:pPr>
-        <w:rPr>
-          <w:color w:val="1F497D" w:themeColor="text2"/>
-        </w:rPr>
-      </w:pPr>
-      <w:r>
-        <w:rPr>
-          <w:color w:val="1F497D" w:themeColor="text2"/>
-        </w:rPr>
-        <w:t>It i</w:t>
-      </w:r>
-      <w:r>
-        <w:rPr>
-          <w:color w:val="1F497D" w:themeColor="text2"/>
-        </w:rPr>
-        <w:t xml:space="preserve">s no longer added into the </w:t>
-      </w:r>
-      <w:r>
-        <w:rPr>
-          <w:i/>
-          <w:iCs/>
-          <w:color w:val="1F497D" w:themeColor="text2"/>
-        </w:rPr>
-        <w:t>Food</w:t>
-      </w:r>
-      <w:r>
-        <w:rPr>
-          <w:color w:val="1F497D" w:themeColor="text2"/>
-        </w:rPr>
-        <w:t xml:space="preserve">’s </w:t>
-      </w:r>
-      <w:r>
-        <w:rPr>
-          <w:i/>
-          <w:iCs/>
-          <w:color w:val="1F497D" w:themeColor="text2"/>
-        </w:rPr>
-        <w:t>allowableAction</w:t>
-      </w:r>
-      <w:r>
-        <w:rPr>
-          <w:color w:val="1F497D" w:themeColor="text2"/>
-        </w:rPr>
-        <w:t xml:space="preserve"> field.</w:t>
-      </w:r>
-      <w:r>
-        <w:rPr>
-          <w:color w:val="1F497D" w:themeColor="text2"/>
-        </w:rPr>
-        <w:t xml:space="preserve"> It is now created in </w:t>
-      </w:r>
-      <w:r>
-        <w:rPr>
-          <w:i/>
-          <w:iCs/>
-          <w:color w:val="1F497D" w:themeColor="text2"/>
-        </w:rPr>
-        <w:t xml:space="preserve">addEatFoodAction(Actions actions, Actor actor) </w:t>
-      </w:r>
-      <w:r>
-        <w:rPr>
-          <w:color w:val="1F497D" w:themeColor="text2"/>
-        </w:rPr>
-        <w:t xml:space="preserve">method </w:t>
-      </w:r>
-      <w:r>
-        <w:rPr>
-          <w:color w:val="1F497D" w:themeColor="text2"/>
-        </w:rPr>
-        <w:t xml:space="preserve">in </w:t>
-      </w:r>
-      <w:r>
-        <w:rPr>
-          <w:i/>
-          <w:iCs/>
-          <w:color w:val="1F497D" w:themeColor="text2"/>
-        </w:rPr>
-        <w:t>ActorInterface</w:t>
-      </w:r>
-      <w:r>
-        <w:rPr>
-          <w:i/>
-          <w:iCs/>
-          <w:color w:val="1F497D" w:themeColor="text2"/>
-        </w:rPr>
-        <w:t xml:space="preserve"> </w:t>
-      </w:r>
-      <w:r>
-        <w:rPr>
-          <w:color w:val="1F497D" w:themeColor="text2"/>
-        </w:rPr>
-        <w:t xml:space="preserve">and called </w:t>
-      </w:r>
-      <w:r>
-        <w:rPr>
-          <w:color w:val="1F497D" w:themeColor="text2"/>
-        </w:rPr>
-        <w:t xml:space="preserve">in the </w:t>
-      </w:r>
-      <w:r>
-        <w:rPr>
-          <w:i/>
-          <w:iCs/>
-          <w:color w:val="1F497D" w:themeColor="text2"/>
-        </w:rPr>
-        <w:t>Player</w:t>
-      </w:r>
-      <w:r>
-        <w:rPr>
-          <w:color w:val="1F497D" w:themeColor="text2"/>
-        </w:rPr>
-        <w:t xml:space="preserve"> class</w:t>
-      </w:r>
-      <w:r>
-        <w:rPr>
-          <w:color w:val="1F497D" w:themeColor="text2"/>
-        </w:rPr>
-        <w:t xml:space="preserve"> to give the </w:t>
-      </w:r>
-      <w:r>
-        <w:rPr>
-          <w:i/>
-          <w:iCs/>
-          <w:color w:val="1F497D" w:themeColor="text2"/>
-        </w:rPr>
-        <w:t>Player</w:t>
-      </w:r>
-      <w:r>
-        <w:t xml:space="preserve"> </w:t>
-      </w:r>
-      <w:r>
-        <w:rPr>
-          <w:color w:val="1F497D" w:themeColor="text2"/>
-        </w:rPr>
-        <w:t>the menu option to eat food.</w:t>
-      </w:r>
-    </w:p>
-    <w:p>
-      <w:pPr>
-        <w:rPr>
-          <w:b/>
-        </w:rPr>
-      </w:pPr>
-    </w:p>
-    <w:p>
-      <w:pPr>
-        <w:rPr>
-          <w:b/>
-        </w:rPr>
-      </w:pPr>
-      <w:r>
-        <w:rPr>
-          <w:b/>
-        </w:rPr>
-        <w:t>UnripeCrop</w:t>
-      </w:r>
-    </w:p>
-    <w:p>
-      <w:r>
-        <w:t xml:space="preserve">Extends the </w:t>
-      </w:r>
-      <w:r>
-        <w:rPr>
-          <w:i/>
-        </w:rPr>
-        <w:t>Item</w:t>
-      </w:r>
-      <w:r>
-        <w:t xml:space="preserve"> class. </w:t>
-      </w:r>
-      <w:r>
-        <w:rPr>
-          <w:i/>
-        </w:rPr>
-        <w:t xml:space="preserve">UnripeCrop </w:t>
-      </w:r>
-      <w:r>
-        <w:t xml:space="preserve">interacts with </w:t>
-      </w:r>
-      <w:r>
-        <w:rPr>
-          <w:i/>
-        </w:rPr>
-        <w:t>FertilizeAction</w:t>
-      </w:r>
-      <w:r>
-        <w:t xml:space="preserve"> because </w:t>
-      </w:r>
-      <w:r>
-        <w:rPr>
-          <w:i/>
-        </w:rPr>
-        <w:t>FertilizeAction</w:t>
-      </w:r>
-      <w:r>
-        <w:t xml:space="preserve"> will </w:t>
-      </w:r>
-      <w:r>
-        <w:t xml:space="preserve">decrease the </w:t>
-      </w:r>
-      <w:r>
-        <w:rPr>
-          <w:i/>
-        </w:rPr>
-        <w:t>age</w:t>
-      </w:r>
-      <w:r>
-        <w:t xml:space="preserve"> of the </w:t>
-      </w:r>
-      <w:r>
-        <w:rPr>
-          <w:i/>
-        </w:rPr>
-        <w:t xml:space="preserve">UnripeCrop </w:t>
-      </w:r>
-      <w:r>
-        <w:t xml:space="preserve">object. </w:t>
-      </w:r>
-      <w:r>
-        <w:rPr>
-          <w:i/>
-        </w:rPr>
-        <w:t xml:space="preserve">UnripeCrop </w:t>
-      </w:r>
-      <w:r>
-        <w:t xml:space="preserve">cannot be harvested and can only be fertilized by </w:t>
-      </w:r>
-      <w:r>
-        <w:rPr>
-          <w:i/>
-        </w:rPr>
-        <w:t>Farmer</w:t>
-      </w:r>
-      <w:r>
-        <w:t>s.</w:t>
-      </w:r>
-    </w:p>
-    <w:p>
-      <w:pPr>
-        <w:rPr>
-          <w:b/>
-        </w:rPr>
-      </w:pPr>
-      <w:r>
-        <w:rPr>
-          <w:b/>
-        </w:rPr>
-        <w:t xml:space="preserve">Advantages: </w:t>
-      </w:r>
-      <w:r>
-        <w:t xml:space="preserve">This class is initiated in the </w:t>
-      </w:r>
-      <w:r>
-        <w:rPr>
-          <w:i/>
-        </w:rPr>
-        <w:t>SowAction</w:t>
-      </w:r>
-      <w:r>
-        <w:t xml:space="preserve"> class.</w:t>
-      </w:r>
-    </w:p>
-    <w:p>
-      <w:pPr>
-        <w:rPr>
-          <w:b/>
-        </w:rPr>
-      </w:pPr>
-    </w:p>
-    <w:p>
-      <w:pPr>
-        <w:rPr>
-          <w:b/>
-        </w:rPr>
-      </w:pPr>
-      <w:r>
-        <w:rPr>
-          <w:b/>
-        </w:rPr>
-        <w:t>RipeCrop</w:t>
-      </w:r>
-    </w:p>
-    <w:p>
-      <w:r>
-        <w:t xml:space="preserve">Extends the </w:t>
-      </w:r>
-      <w:r>
-        <w:rPr>
-          <w:i/>
-        </w:rPr>
-        <w:t>Item</w:t>
-      </w:r>
-      <w:r>
-        <w:t xml:space="preserve"> class. A</w:t>
-      </w:r>
-      <w:r>
-        <w:rPr>
-          <w:i/>
-        </w:rPr>
-        <w:t xml:space="preserve"> RipeCrop</w:t>
-      </w:r>
-      <w:r>
-        <w:t xml:space="preserve"> object is instantiated within an </w:t>
-      </w:r>
-      <w:r>
-        <w:rPr>
-          <w:i/>
-        </w:rPr>
-        <w:t>Unrip</w:t>
-      </w:r>
-      <w:r>
-        <w:rPr>
-          <w:i/>
-        </w:rPr>
-        <w:t xml:space="preserve">eCrop </w:t>
-      </w:r>
-      <w:r>
-        <w:t xml:space="preserve">object (when </w:t>
-      </w:r>
-      <w:r>
-        <w:rPr>
-          <w:i/>
-        </w:rPr>
-        <w:t xml:space="preserve">UnripeCrop </w:t>
-      </w:r>
-      <w:r>
-        <w:t xml:space="preserve">object age &gt; 20). It replaces a </w:t>
-      </w:r>
-      <w:r>
-        <w:rPr>
-          <w:i/>
-        </w:rPr>
-        <w:t xml:space="preserve">UnripeCrop </w:t>
-      </w:r>
-      <w:r>
-        <w:t xml:space="preserve">object on the map with </w:t>
-      </w:r>
-      <w:r>
-        <w:rPr>
-          <w:i/>
-        </w:rPr>
-        <w:t>RipeCrop</w:t>
-      </w:r>
-      <w:r>
-        <w:t>.</w:t>
-      </w:r>
-    </w:p>
-    <w:p>
-      <w:pPr>
-        <w:rPr>
-          <w:b/>
-        </w:rPr>
-      </w:pPr>
-      <w:r>
-        <w:rPr>
-          <w:b/>
-        </w:rPr>
-        <w:t xml:space="preserve">Advantages: </w:t>
-      </w:r>
-      <w:r>
-        <w:t xml:space="preserve">This class is separated from the </w:t>
-      </w:r>
-      <w:r>
-        <w:rPr>
-          <w:i/>
-        </w:rPr>
-        <w:t>UnripeCrop</w:t>
-      </w:r>
-      <w:r>
-        <w:t xml:space="preserve"> class because when the player and a farmer want to harvest food from a </w:t>
-      </w:r>
-      <w:r>
-        <w:rPr>
-          <w:i/>
-        </w:rPr>
-        <w:t>RipeCrop</w:t>
-      </w:r>
-      <w:r>
-        <w:t>, in the code “</w:t>
-      </w:r>
-      <w:r>
-        <w:t xml:space="preserve">instanceof” syntax can be used for </w:t>
-      </w:r>
-      <w:r>
-        <w:rPr>
-          <w:i/>
-        </w:rPr>
-        <w:t>Farmer</w:t>
-      </w:r>
-      <w:r>
-        <w:t xml:space="preserve"> and the </w:t>
-      </w:r>
-      <w:r>
-        <w:rPr>
-          <w:i/>
-        </w:rPr>
-        <w:t>Player</w:t>
-      </w:r>
-      <w:r>
-        <w:t xml:space="preserve"> to see if the </w:t>
-      </w:r>
-      <w:r>
-        <w:rPr>
-          <w:i/>
-        </w:rPr>
-        <w:t>item</w:t>
-      </w:r>
-      <w:r>
-        <w:t xml:space="preserve"> in actor’s location is a</w:t>
-      </w:r>
-      <w:r>
-        <w:rPr>
-          <w:i/>
-        </w:rPr>
-        <w:t xml:space="preserve"> RipeCrop</w:t>
-      </w:r>
-      <w:r>
-        <w:t xml:space="preserve"> or not.</w:t>
-      </w:r>
-    </w:p>
-    <w:p>
-      <w:pPr>
-        <w:rPr>
-          <w:b/>
-        </w:rPr>
-      </w:pPr>
-    </w:p>
-    <w:p>
-      <w:pPr>
-        <w:rPr>
-          <w:b/>
-          <w:color w:val="1F497D" w:themeColor="text2"/>
-        </w:rPr>
-      </w:pPr>
-      <w:r>
-        <w:rPr>
-          <w:b/>
-          <w:color w:val="1F497D" w:themeColor="text2"/>
-        </w:rPr>
-        <w:t>Crop (new class implemented to replace UnripeCrop and RipeCrop classes)</w:t>
-      </w:r>
-    </w:p>
-    <w:p>
-      <w:pPr>
-        <w:rPr>
-          <w:bCs/>
-          <w:color w:val="1F497D" w:themeColor="text2"/>
-        </w:rPr>
-      </w:pPr>
-      <w:r>
-        <w:rPr>
-          <w:bCs/>
-          <w:color w:val="1F497D" w:themeColor="text2"/>
-        </w:rPr>
-        <w:t xml:space="preserve">Extends the </w:t>
-      </w:r>
-      <w:r>
-        <w:rPr>
-          <w:bCs/>
-          <w:i/>
-          <w:iCs/>
-          <w:color w:val="1F497D" w:themeColor="text2"/>
-        </w:rPr>
-        <w:t xml:space="preserve">Item </w:t>
-      </w:r>
-      <w:r>
-        <w:rPr>
-          <w:bCs/>
-          <w:color w:val="1F497D" w:themeColor="text2"/>
-        </w:rPr>
-        <w:t xml:space="preserve">class. </w:t>
-      </w:r>
-      <w:r>
-        <w:rPr>
-          <w:bCs/>
-          <w:i/>
-          <w:iCs/>
-          <w:color w:val="1F497D" w:themeColor="text2"/>
-        </w:rPr>
-        <w:t xml:space="preserve">Crop </w:t>
-      </w:r>
-      <w:r>
-        <w:rPr>
-          <w:bCs/>
-          <w:color w:val="1F497D" w:themeColor="text2"/>
-        </w:rPr>
-        <w:t xml:space="preserve">class will have a boolean variable that determines whether the </w:t>
-      </w:r>
-      <w:r>
-        <w:rPr>
-          <w:bCs/>
-          <w:i/>
-          <w:iCs/>
-          <w:color w:val="1F497D" w:themeColor="text2"/>
-        </w:rPr>
-        <w:t xml:space="preserve">Crop </w:t>
-      </w:r>
-      <w:r>
-        <w:rPr>
-          <w:bCs/>
-          <w:color w:val="1F497D" w:themeColor="text2"/>
-        </w:rPr>
-        <w:t>is ripe or not</w:t>
-      </w:r>
-      <w:r>
-        <w:rPr>
-          <w:bCs/>
-          <w:color w:val="1F497D" w:themeColor="text2"/>
-        </w:rPr>
-        <w:t xml:space="preserve">, the boolean variable will be changed according to the </w:t>
-      </w:r>
-      <w:r>
-        <w:rPr>
-          <w:bCs/>
-          <w:i/>
-          <w:iCs/>
-          <w:color w:val="1F497D" w:themeColor="text2"/>
-        </w:rPr>
-        <w:t>Crop</w:t>
-      </w:r>
-      <w:r>
-        <w:rPr>
-          <w:bCs/>
-          <w:color w:val="1F497D" w:themeColor="text2"/>
-        </w:rPr>
-        <w:t>’s age</w:t>
-      </w:r>
-      <w:r>
-        <w:rPr>
-          <w:bCs/>
-          <w:color w:val="1F497D" w:themeColor="text2"/>
-        </w:rPr>
-        <w:t xml:space="preserve"> </w:t>
-      </w:r>
-      <w:r>
-        <w:rPr>
-          <w:bCs/>
-          <w:color w:val="1F497D" w:themeColor="text2"/>
+          <w:color w:val="4F81BD" w:themeColor="accent1"/>
         </w:rPr>
         <w:t>variable.</w:t>
       </w:r>

</xml_diff>